<commit_message>
feat: add reports for dynamic and static
</commit_message>
<xml_diff>
--- a/report.docx
+++ b/report.docx
@@ -5,211 +5,15 @@
     <w:p>
       <w:pPr>
         <w:pStyle w:val="berschrift1"/>
+        <w:rPr>
+          <w:lang w:val="de-DE"/>
+        </w:rPr>
       </w:pPr>
       <w:r>
+        <w:rPr>
+          <w:lang w:val="de-DE"/>
+        </w:rPr>
         <w:t>Ansatz</w:t>
-      </w:r>
-    </w:p>
-    <w:p/>
-    <w:p>
-      <w:pPr>
-        <w:rPr>
-          <w:lang w:val="de-DE"/>
-        </w:rPr>
-      </w:pPr>
-      <w:r>
-        <w:rPr>
-          <w:lang w:val="de-DE"/>
-        </w:rPr>
-        <w:t xml:space="preserve">Wir haben eine parallele </w:t>
-      </w:r>
-      <w:proofErr w:type="spellStart"/>
-      <w:r>
-        <w:rPr>
-          <w:lang w:val="de-DE"/>
-        </w:rPr>
-        <w:t>for</w:t>
-      </w:r>
-      <w:proofErr w:type="spellEnd"/>
-      <w:r>
-        <w:rPr>
-          <w:lang w:val="de-DE"/>
-        </w:rPr>
-        <w:t xml:space="preserve">-loop von </w:t>
-      </w:r>
-      <w:proofErr w:type="spellStart"/>
-      <w:r>
-        <w:rPr>
-          <w:lang w:val="de-DE"/>
-        </w:rPr>
-        <w:t>OpenMp</w:t>
-      </w:r>
-      <w:proofErr w:type="spellEnd"/>
-      <w:r>
-        <w:rPr>
-          <w:lang w:val="de-DE"/>
-        </w:rPr>
-        <w:t xml:space="preserve"> verwendet. Dabei haben die </w:t>
-      </w:r>
-      <w:proofErr w:type="spellStart"/>
-      <w:r>
-        <w:rPr>
-          <w:lang w:val="de-DE"/>
-        </w:rPr>
-        <w:t>imageData</w:t>
-      </w:r>
-      <w:proofErr w:type="spellEnd"/>
-      <w:r>
-        <w:rPr>
-          <w:lang w:val="de-DE"/>
-        </w:rPr>
-        <w:t xml:space="preserve"> Variable </w:t>
-      </w:r>
-      <w:proofErr w:type="spellStart"/>
-      <w:r>
-        <w:rPr>
-          <w:lang w:val="de-DE"/>
-        </w:rPr>
-        <w:t>geshared</w:t>
-      </w:r>
-      <w:proofErr w:type="spellEnd"/>
-      <w:r>
-        <w:rPr>
-          <w:lang w:val="de-DE"/>
-        </w:rPr>
-        <w:t xml:space="preserve">, da dies ein Array ist, wo die Farbinformationen zu den Pixeln gespeichert werden. Die Datenstruktur kann </w:t>
-      </w:r>
-      <w:proofErr w:type="spellStart"/>
-      <w:r>
-        <w:rPr>
-          <w:lang w:val="de-DE"/>
-        </w:rPr>
-        <w:t>geshared</w:t>
-      </w:r>
-      <w:proofErr w:type="spellEnd"/>
-      <w:r>
-        <w:rPr>
-          <w:lang w:val="de-DE"/>
-        </w:rPr>
-        <w:t xml:space="preserve"> werden, da jeder Thread auf andere Indizes zugreift und somit keine Probleme </w:t>
-      </w:r>
-      <w:proofErr w:type="spellStart"/>
-      <w:r>
-        <w:rPr>
-          <w:lang w:val="de-DE"/>
-        </w:rPr>
-        <w:t>enstehen</w:t>
-      </w:r>
-      <w:proofErr w:type="spellEnd"/>
-      <w:r>
-        <w:rPr>
-          <w:lang w:val="de-DE"/>
-        </w:rPr>
-        <w:t xml:space="preserve">. Zusätzlich </w:t>
-      </w:r>
-      <w:proofErr w:type="spellStart"/>
-      <w:r>
-        <w:rPr>
-          <w:lang w:val="de-DE"/>
-        </w:rPr>
-        <w:t>sharen</w:t>
-      </w:r>
-      <w:proofErr w:type="spellEnd"/>
-      <w:r>
-        <w:rPr>
-          <w:lang w:val="de-DE"/>
-        </w:rPr>
-        <w:t xml:space="preserve"> wir die Breite und die Höhe des Bildes, da diese Variablen nur gelesen werden</w:t>
-      </w:r>
-      <w:r>
-        <w:rPr>
-          <w:lang w:val="de-DE"/>
-        </w:rPr>
-        <w:t xml:space="preserve">. Per </w:t>
-      </w:r>
-      <w:proofErr w:type="spellStart"/>
-      <w:r>
-        <w:rPr>
-          <w:lang w:val="de-DE"/>
-        </w:rPr>
-        <w:t>default</w:t>
-      </w:r>
-      <w:proofErr w:type="spellEnd"/>
-      <w:r>
-        <w:rPr>
-          <w:lang w:val="de-DE"/>
-        </w:rPr>
-        <w:t xml:space="preserve"> </w:t>
-      </w:r>
-      <w:proofErr w:type="spellStart"/>
-      <w:r>
-        <w:rPr>
-          <w:lang w:val="de-DE"/>
-        </w:rPr>
-        <w:t>sharen</w:t>
-      </w:r>
-      <w:proofErr w:type="spellEnd"/>
-      <w:r>
-        <w:rPr>
-          <w:lang w:val="de-DE"/>
-        </w:rPr>
-        <w:t xml:space="preserve"> wir keine Variablen. </w:t>
-      </w:r>
-      <w:proofErr w:type="spellStart"/>
-      <w:r>
-        <w:rPr>
-          <w:lang w:val="de-DE"/>
-        </w:rPr>
-        <w:t>Collapse</w:t>
-      </w:r>
-      <w:proofErr w:type="spellEnd"/>
-      <w:r>
-        <w:rPr>
-          <w:lang w:val="de-DE"/>
-        </w:rPr>
-        <w:t xml:space="preserve"> haben wir auf 2 gesetzt, da es zwei </w:t>
-      </w:r>
-      <w:proofErr w:type="spellStart"/>
-      <w:r>
-        <w:rPr>
-          <w:lang w:val="de-DE"/>
-        </w:rPr>
-        <w:t>for</w:t>
-      </w:r>
-      <w:proofErr w:type="spellEnd"/>
-      <w:r>
-        <w:rPr>
-          <w:lang w:val="de-DE"/>
-        </w:rPr>
-        <w:t xml:space="preserve">-loops ineinander sind. Diese </w:t>
-      </w:r>
-      <w:proofErr w:type="spellStart"/>
-      <w:r>
-        <w:rPr>
-          <w:lang w:val="de-DE"/>
-        </w:rPr>
-        <w:t>for</w:t>
-      </w:r>
-      <w:proofErr w:type="spellEnd"/>
-      <w:r>
-        <w:rPr>
-          <w:lang w:val="de-DE"/>
-        </w:rPr>
-        <w:t xml:space="preserve">-loops können ohne Probleme </w:t>
-      </w:r>
-      <w:proofErr w:type="spellStart"/>
-      <w:r>
-        <w:rPr>
-          <w:lang w:val="de-DE"/>
-        </w:rPr>
-        <w:t>collapsed</w:t>
-      </w:r>
-      <w:proofErr w:type="spellEnd"/>
-      <w:r>
-        <w:rPr>
-          <w:lang w:val="de-DE"/>
-        </w:rPr>
-        <w:t xml:space="preserve"> werden, da die innere Iteration nichts von der Äußeren abhängt. Daher werden h*w Tasks erzeugt, die von den Threads bearbeitet werden können. Dadurch ist der Workload pro Thread besser aufgeteilt.</w:t>
       </w:r>
     </w:p>
     <w:p>
@@ -218,13 +22,50 @@
           <w:lang w:val="de-DE"/>
         </w:rPr>
       </w:pPr>
+    </w:p>
+    <w:p>
+      <w:pPr>
+        <w:rPr>
+          <w:lang w:val="de-DE"/>
+        </w:rPr>
+      </w:pPr>
+      <w:r>
+        <w:rPr>
+          <w:lang w:val="de-DE"/>
+        </w:rPr>
+        <w:t xml:space="preserve">Wir haben eine parallele </w:t>
+      </w:r>
+      <w:r>
+        <w:rPr>
+          <w:lang w:val="de-DE"/>
+        </w:rPr>
+        <w:t>for-loop von OpenMp verwendet. Dabei haben die imageData Variable geshared, da dies ein Array ist, wo die Farbinformationen zu den Pixeln gespeichert werden. Die Datenstruktur kann geshared werden, da jeder Thread auf andere Indizes zugreift und somit keine Probleme enstehen. Zusätzlich sharen wir die Breite und die Höhe des Bildes, da diese Variablen nur gelesen werden</w:t>
+      </w:r>
+      <w:r>
+        <w:rPr>
+          <w:lang w:val="de-DE"/>
+        </w:rPr>
+        <w:t>. Per default sharen wir keine Variablen. Collapse haben wir auf 2 gesetzt, da es zwei for-loops ineinander sind. Diese for-loops können ohne Probleme collapsed werden, da die innere Iteration nichts von der Äußeren abhängt. Daher werden h*w Tasks erzeugt, die von den Threads bearbeitet werden können. Dadurch ist der Workload pro Thread besser aufgeteilt.</w:t>
+      </w:r>
+      <w:r>
+        <w:rPr>
+          <w:lang w:val="de-DE"/>
+        </w:rPr>
+        <w:t xml:space="preserve"> Die Tests wurden mit 8 Kernen gemacht.</w:t>
+      </w:r>
+    </w:p>
+    <w:p>
+      <w:pPr>
+        <w:rPr>
+          <w:lang w:val="de-DE"/>
+        </w:rPr>
+      </w:pPr>
       <w:r>
         <w:rPr>
           <w:lang w:val="de-DE"/>
         </w:rPr>
         <w:t xml:space="preserve">Das Schedule haben wir auf </w:t>
       </w:r>
-      <w:proofErr w:type="spellStart"/>
       <w:r>
         <w:rPr>
           <w:b/>
@@ -233,7 +74,6 @@
         </w:rPr>
         <w:t>static</w:t>
       </w:r>
-      <w:proofErr w:type="spellEnd"/>
       <w:r>
         <w:rPr>
           <w:b/>
@@ -258,25 +98,14 @@
         <w:rPr>
           <w:lang w:val="de-DE"/>
         </w:rPr>
-        <w:t xml:space="preserve">hier die </w:t>
-      </w:r>
-      <w:proofErr w:type="gramStart"/>
-      <w:r>
-        <w:rPr>
-          <w:lang w:val="de-DE"/>
-        </w:rPr>
-        <w:t>Blöcke</w:t>
-      </w:r>
-      <w:proofErr w:type="gramEnd"/>
-      <w:r>
-        <w:rPr>
-          <w:lang w:val="de-DE"/>
-        </w:rPr>
-        <w:t xml:space="preserve"> die bearbeitet werden müssen gleich auf alles Threads aufgeteilt werden.</w:t>
+        <w:t>hier die Blöcke die bearbeitet werden müssen gleich auf alles Threads aufgeteilt werden.</w:t>
       </w:r>
     </w:p>
     <w:p>
       <w:r>
+        <w:rPr>
+          <w:noProof/>
+        </w:rPr>
         <w:drawing>
           <wp:inline distT="0" distB="0" distL="0" distR="0" wp14:anchorId="0E922466" wp14:editId="178B255D">
             <wp:extent cx="7020905" cy="1705213"/>
@@ -317,72 +146,32 @@
     <w:p>
       <w:pPr>
         <w:pStyle w:val="berschrift1"/>
+        <w:rPr>
+          <w:lang w:val="de-DE"/>
+        </w:rPr>
       </w:pPr>
       <w:r>
+        <w:rPr>
+          <w:lang w:val="de-DE"/>
+        </w:rPr>
         <w:t>Tests</w:t>
       </w:r>
-    </w:p>
-    <w:p/>
-    <w:p>
-      <w:pPr>
-        <w:rPr>
-          <w:b/>
-          <w:bCs/>
-          <w:lang w:val="de-DE"/>
-        </w:rPr>
-      </w:pPr>
-      <w:r>
-        <w:rPr>
-          <w:b/>
-          <w:bCs/>
-          <w:lang w:val="de-DE"/>
-        </w:rPr>
-        <w:t xml:space="preserve">Schedule: </w:t>
-      </w:r>
-      <w:proofErr w:type="spellStart"/>
-      <w:r>
-        <w:rPr>
-          <w:b/>
-          <w:bCs/>
-          <w:lang w:val="de-DE"/>
-        </w:rPr>
-        <w:t>static</w:t>
-      </w:r>
-      <w:proofErr w:type="spellEnd"/>
     </w:p>
     <w:p>
       <w:pPr>
         <w:rPr>
-          <w:lang w:val="de-DE"/>
-        </w:rPr>
-      </w:pPr>
-      <w:r>
-        <w:rPr>
-          <w:lang w:val="de-DE"/>
-        </w:rPr>
-        <w:t>Wir haben uns f</w:t>
-      </w:r>
-      <w:r>
-        <w:rPr>
-          <w:lang w:val="de-DE"/>
-        </w:rPr>
-        <w:t xml:space="preserve">ür die Ausführung mit </w:t>
-      </w:r>
-      <w:proofErr w:type="spellStart"/>
-      <w:r>
-        <w:rPr>
           <w:b/>
           <w:bCs/>
           <w:lang w:val="de-DE"/>
         </w:rPr>
-        <w:t>static</w:t>
-      </w:r>
-      <w:proofErr w:type="spellEnd"/>
-      <w:r>
-        <w:rPr>
-          <w:lang w:val="de-DE"/>
-        </w:rPr>
-        <w:t xml:space="preserve"> entschieden, da die Berechnung</w:t>
+      </w:pPr>
+      <w:r>
+        <w:rPr>
+          <w:b/>
+          <w:bCs/>
+          <w:lang w:val="de-DE"/>
+        </w:rPr>
+        <w:t>Schedule: static</w:t>
       </w:r>
     </w:p>
     <w:p>
@@ -392,7 +181,6 @@
           <w:lang w:val="de-DE"/>
         </w:rPr>
       </w:pPr>
-      <w:proofErr w:type="spellStart"/>
       <w:r>
         <w:rPr>
           <w:lang w:val="de-DE"/>
@@ -403,14 +191,7 @@
         <w:rPr>
           <w:lang w:val="de-DE"/>
         </w:rPr>
-        <w:t>axIterations</w:t>
-      </w:r>
-      <w:proofErr w:type="spellEnd"/>
-      <w:r>
-        <w:rPr>
-          <w:lang w:val="de-DE"/>
-        </w:rPr>
-        <w:t xml:space="preserve"> =</w:t>
+        <w:t>axIterations =</w:t>
       </w:r>
       <w:r>
         <w:rPr>
@@ -441,21 +222,7 @@
         <w:rPr>
           <w:lang w:val="de-DE"/>
         </w:rPr>
-        <w:t xml:space="preserve">Dieser Versuch wurde mit einer </w:t>
-      </w:r>
-      <w:proofErr w:type="spellStart"/>
-      <w:r>
-        <w:rPr>
-          <w:lang w:val="de-DE"/>
-        </w:rPr>
-        <w:t>maxIteration</w:t>
-      </w:r>
-      <w:proofErr w:type="spellEnd"/>
-      <w:r>
-        <w:rPr>
-          <w:lang w:val="de-DE"/>
-        </w:rPr>
-        <w:t xml:space="preserve"> von 100 und einer Breite und Höhe von 1024px ausgeführt. Dabei wurde das Programm mit 1 bis </w:t>
+        <w:t xml:space="preserve">Dieser Versuch wurde mit einer maxIteration von 100 und einer Breite und Höhe von 1024px ausgeführt. Dabei wurde das Programm mit 1 bis </w:t>
       </w:r>
       <w:r>
         <w:rPr>
@@ -479,19 +246,7 @@
         <w:rPr>
           <w:lang w:val="de-DE"/>
         </w:rPr>
-        <w:t xml:space="preserve">und daraus der Mittelwert der Ausführungsdauer berechnet. Wie man im Graph unten </w:t>
-      </w:r>
-      <w:r>
-        <w:rPr>
-          <w:lang w:val="de-DE"/>
-        </w:rPr>
-        <w:t>sieht,</w:t>
-      </w:r>
-      <w:r>
-        <w:rPr>
-          <w:lang w:val="de-DE"/>
-        </w:rPr>
-        <w:t xml:space="preserve"> ist die Ausführungsdauer zwischen</w:t>
+        <w:t>und daraus der Mittelwert der Ausführungsdauer berechnet. Wie man im Graph unten sieht, ist die Ausführungsdauer zwischen</w:t>
       </w:r>
       <w:r>
         <w:rPr>
@@ -503,14 +258,7 @@
         <w:rPr>
           <w:lang w:val="de-DE"/>
         </w:rPr>
-        <w:t xml:space="preserve">einem Thread und zwei Threads circa die Hälfte. </w:t>
-      </w:r>
-      <w:r>
-        <w:rPr>
-          <w:lang w:val="de-DE"/>
-        </w:rPr>
-        <w:lastRenderedPageBreak/>
-        <w:t>Bei drei Threads lässt sich etwas interessantes beobachten, da die Laufzeit wieder steigt. Bei 4 Threads sinkt die Laufzeit wieder deutlich. Danach sinkt die Laufzeit leicht kontinuierlich ab.</w:t>
+        <w:t>einem Thread und zwei Threads circa die Hälfte. Bei drei Threads lässt sich etwas interessantes beobachten, da die Laufzeit wieder steigt. Bei 4 Threads sinkt die Laufzeit wieder deutlich. Danach sinkt die Laufzeit leicht kontinuierlich ab.</w:t>
       </w:r>
     </w:p>
     <w:p>
@@ -523,6 +271,7 @@
         <w:rPr>
           <w:noProof/>
         </w:rPr>
+        <w:lastRenderedPageBreak/>
         <w:drawing>
           <wp:inline distT="0" distB="0" distL="0" distR="0" wp14:anchorId="7380DEFF" wp14:editId="31F7D067">
             <wp:extent cx="7813222" cy="3543300"/>
@@ -554,97 +303,13 @@
         <w:rPr>
           <w:lang w:val="de-DE"/>
         </w:rPr>
-        <w:t xml:space="preserve">In der nächsten Grafik sieht man den </w:t>
-      </w:r>
-      <w:proofErr w:type="spellStart"/>
-      <w:r>
-        <w:rPr>
-          <w:lang w:val="de-DE"/>
-        </w:rPr>
-        <w:t>Speedup</w:t>
-      </w:r>
-      <w:proofErr w:type="spellEnd"/>
-      <w:r>
-        <w:rPr>
-          <w:lang w:val="de-DE"/>
-        </w:rPr>
-        <w:t xml:space="preserve"> des Programms. Hier wurde die sequenzielle Laufzeit durch parallele Laufzeit für jeden Thread dividiert. Der </w:t>
-      </w:r>
-      <w:proofErr w:type="spellStart"/>
-      <w:r>
-        <w:rPr>
-          <w:lang w:val="de-DE"/>
-        </w:rPr>
-        <w:t>Speedup</w:t>
-      </w:r>
-      <w:proofErr w:type="spellEnd"/>
-      <w:r>
-        <w:rPr>
-          <w:lang w:val="de-DE"/>
-        </w:rPr>
-        <w:t xml:space="preserve"> bei zwei Threads ist fast 2, daher </w:t>
-      </w:r>
-      <w:r>
-        <w:rPr>
-          <w:lang w:val="de-DE"/>
-        </w:rPr>
-        <w:t xml:space="preserve">wurde die Laufzeit beinahe halbiert. 3 Threads sind deutlich langsamer als 2 Threads. Bei 4 Threads liegt der </w:t>
-      </w:r>
-      <w:proofErr w:type="spellStart"/>
-      <w:r>
-        <w:rPr>
-          <w:lang w:val="de-DE"/>
-        </w:rPr>
-        <w:t>Speedup</w:t>
-      </w:r>
-      <w:proofErr w:type="spellEnd"/>
-      <w:r>
-        <w:rPr>
-          <w:lang w:val="de-DE"/>
-        </w:rPr>
-        <w:t xml:space="preserve"> bei 2.71, was schon nicht mehr den Optimalen 4 entspricht. Bei 6 Threads steigt der </w:t>
-      </w:r>
-      <w:proofErr w:type="spellStart"/>
-      <w:r>
-        <w:rPr>
-          <w:lang w:val="de-DE"/>
-        </w:rPr>
-        <w:t>Speedup</w:t>
-      </w:r>
-      <w:proofErr w:type="spellEnd"/>
-      <w:r>
-        <w:rPr>
-          <w:lang w:val="de-DE"/>
-        </w:rPr>
-        <w:t xml:space="preserve"> wieder deutlich auf 3,64 und bei 8 Threads liegt der </w:t>
-      </w:r>
-      <w:proofErr w:type="spellStart"/>
-      <w:r>
-        <w:rPr>
-          <w:lang w:val="de-DE"/>
-        </w:rPr>
-        <w:t>Speedup</w:t>
-      </w:r>
-      <w:proofErr w:type="spellEnd"/>
-      <w:r>
-        <w:rPr>
-          <w:lang w:val="de-DE"/>
-        </w:rPr>
-        <w:t xml:space="preserve"> bei 4.52, was nur etwas besser ist als eine 4-fach bessere Laufzeit. Der </w:t>
-      </w:r>
-      <w:proofErr w:type="spellStart"/>
-      <w:r>
-        <w:rPr>
-          <w:lang w:val="de-DE"/>
-        </w:rPr>
-        <w:t>Speedup</w:t>
-      </w:r>
-      <w:proofErr w:type="spellEnd"/>
-      <w:r>
-        <w:rPr>
-          <w:lang w:val="de-DE"/>
-        </w:rPr>
-        <w:t xml:space="preserve"> steigt nicht linear mit der Anzahl der Threads und sinkt immer weiter ab bei weiteren Threads.</w:t>
+        <w:t xml:space="preserve">In der nächsten Grafik sieht man den Speedup des Programms. Hier wurde die sequenzielle Laufzeit durch parallele Laufzeit für jeden Thread dividiert. Der Speedup bei zwei Threads ist fast 2, daher </w:t>
+      </w:r>
+      <w:r>
+        <w:rPr>
+          <w:lang w:val="de-DE"/>
+        </w:rPr>
+        <w:t>wurde die Laufzeit beinahe halbiert. 3 Threads sind deutlich langsamer als 2 Threads. Bei 4 Threads liegt der Speedup bei 2.71, was schon nicht mehr den Optimalen 4 entspricht. Bei 6 Threads steigt der Speedup wieder deutlich auf 3,64 und bei 8 Threads liegt der Speedup bei 4.52, was nur etwas besser ist als eine 4-fach bessere Laufzeit. Der Speedup steigt nicht linear mit der Anzahl der Threads und sinkt immer weiter ab bei weiteren Threads.</w:t>
       </w:r>
     </w:p>
     <w:p>
@@ -703,7 +368,6 @@
           <w:lang w:val="de-DE"/>
         </w:rPr>
       </w:pPr>
-      <w:proofErr w:type="spellStart"/>
       <w:r>
         <w:rPr>
           <w:lang w:val="de-DE"/>
@@ -715,14 +379,7 @@
         <w:rPr>
           <w:lang w:val="de-DE"/>
         </w:rPr>
-        <w:t>axIterations</w:t>
-      </w:r>
-      <w:proofErr w:type="spellEnd"/>
-      <w:r>
-        <w:rPr>
-          <w:lang w:val="de-DE"/>
-        </w:rPr>
-        <w:t xml:space="preserve"> = 500</w:t>
+        <w:t>axIterations = 500</w:t>
       </w:r>
     </w:p>
     <w:p>
@@ -735,21 +392,7 @@
         <w:rPr>
           <w:lang w:val="de-DE"/>
         </w:rPr>
-        <w:t xml:space="preserve">Dieser Versuch wurde mit einer </w:t>
-      </w:r>
-      <w:proofErr w:type="spellStart"/>
-      <w:r>
-        <w:rPr>
-          <w:lang w:val="de-DE"/>
-        </w:rPr>
-        <w:t>maxIteration</w:t>
-      </w:r>
-      <w:proofErr w:type="spellEnd"/>
-      <w:r>
-        <w:rPr>
-          <w:lang w:val="de-DE"/>
-        </w:rPr>
-        <w:t xml:space="preserve"> von </w:t>
+        <w:t xml:space="preserve">Dieser Versuch wurde mit einer maxIteration von </w:t>
       </w:r>
       <w:r>
         <w:rPr>
@@ -882,35 +525,7 @@
           <w:lang w:val="de-DE"/>
         </w:rPr>
         <w:lastRenderedPageBreak/>
-        <w:t xml:space="preserve">In der nächsten Grafik sieht man den </w:t>
-      </w:r>
-      <w:proofErr w:type="spellStart"/>
-      <w:r>
-        <w:rPr>
-          <w:lang w:val="de-DE"/>
-        </w:rPr>
-        <w:t>Speedup</w:t>
-      </w:r>
-      <w:proofErr w:type="spellEnd"/>
-      <w:r>
-        <w:rPr>
-          <w:lang w:val="de-DE"/>
-        </w:rPr>
-        <w:t xml:space="preserve"> des Programms. Hier wurde die sequenzielle Laufzeit durch parallele Laufzeit für jeden Thread dividiert. Der </w:t>
-      </w:r>
-      <w:proofErr w:type="spellStart"/>
-      <w:r>
-        <w:rPr>
-          <w:lang w:val="de-DE"/>
-        </w:rPr>
-        <w:t>Speedup</w:t>
-      </w:r>
-      <w:proofErr w:type="spellEnd"/>
-      <w:r>
-        <w:rPr>
-          <w:lang w:val="de-DE"/>
-        </w:rPr>
-        <w:t xml:space="preserve"> bei zwei Threads ist fast 2, daher wurde die Laufzeit beinahe halbiert. 3 Threads sind deutlich langsamer als 2 Threads. Bei </w:t>
+        <w:t xml:space="preserve">In der nächsten Grafik sieht man den Speedup des Programms. Hier wurde die sequenzielle Laufzeit durch parallele Laufzeit für jeden Thread dividiert. Der Speedup bei zwei Threads ist fast 2, daher wurde die Laufzeit beinahe halbiert. 3 Threads sind deutlich langsamer als 2 Threads. Bei </w:t>
       </w:r>
       <w:r>
         <w:rPr>
@@ -922,47 +537,7 @@
         <w:rPr>
           <w:lang w:val="de-DE"/>
         </w:rPr>
-        <w:t xml:space="preserve"> Threads liegt der </w:t>
-      </w:r>
-      <w:proofErr w:type="spellStart"/>
-      <w:r>
-        <w:rPr>
-          <w:lang w:val="de-DE"/>
-        </w:rPr>
-        <w:t>Speedup</w:t>
-      </w:r>
-      <w:proofErr w:type="spellEnd"/>
-      <w:r>
-        <w:rPr>
-          <w:lang w:val="de-DE"/>
-        </w:rPr>
-        <w:t xml:space="preserve"> bei </w:t>
-      </w:r>
-      <w:r>
-        <w:rPr>
-          <w:lang w:val="de-DE"/>
-        </w:rPr>
-        <w:t>1.60, was deutlich weniger ist als bei 100 Iterationen und weit unter dem Optimum</w:t>
-      </w:r>
-      <w:r>
-        <w:rPr>
-          <w:lang w:val="de-DE"/>
-        </w:rPr>
-        <w:t xml:space="preserve">. Bei 6 Threads steigt der </w:t>
-      </w:r>
-      <w:proofErr w:type="spellStart"/>
-      <w:r>
-        <w:rPr>
-          <w:lang w:val="de-DE"/>
-        </w:rPr>
-        <w:t>Speedup</w:t>
-      </w:r>
-      <w:proofErr w:type="spellEnd"/>
-      <w:r>
-        <w:rPr>
-          <w:lang w:val="de-DE"/>
-        </w:rPr>
-        <w:t xml:space="preserve"> wieder deutlich auf 3,</w:t>
+        <w:t xml:space="preserve"> Threads liegt der Speedup bei 1.60, was deutlich weniger ist als bei 100 Iterationen und weit unter dem Optimum. Bei 6 Threads steigt der Speedup wieder deutlich auf 3,</w:t>
       </w:r>
       <w:r>
         <w:rPr>
@@ -974,75 +549,13 @@
         <w:rPr>
           <w:lang w:val="de-DE"/>
         </w:rPr>
-        <w:t xml:space="preserve"> und bei 8 Threads liegt der </w:t>
-      </w:r>
-      <w:proofErr w:type="spellStart"/>
-      <w:r>
-        <w:rPr>
-          <w:lang w:val="de-DE"/>
-        </w:rPr>
-        <w:t>Speedup</w:t>
-      </w:r>
-      <w:proofErr w:type="spellEnd"/>
-      <w:r>
-        <w:rPr>
-          <w:lang w:val="de-DE"/>
-        </w:rPr>
-        <w:t xml:space="preserve"> bei 4</w:t>
-      </w:r>
-      <w:r>
-        <w:rPr>
-          <w:lang w:val="de-DE"/>
-        </w:rPr>
-        <w:t xml:space="preserve">. Die </w:t>
-      </w:r>
-      <w:proofErr w:type="spellStart"/>
-      <w:r>
-        <w:rPr>
-          <w:lang w:val="de-DE"/>
-        </w:rPr>
-        <w:t>Speedup</w:t>
-      </w:r>
-      <w:proofErr w:type="spellEnd"/>
-      <w:r>
-        <w:rPr>
-          <w:lang w:val="de-DE"/>
-        </w:rPr>
-        <w:t xml:space="preserve"> Werte liegen unter den Tests mit 100 </w:t>
-      </w:r>
-      <w:proofErr w:type="spellStart"/>
-      <w:r>
-        <w:rPr>
-          <w:lang w:val="de-DE"/>
-        </w:rPr>
-        <w:t>maxIterations</w:t>
-      </w:r>
-      <w:proofErr w:type="spellEnd"/>
-      <w:r>
-        <w:rPr>
-          <w:lang w:val="de-DE"/>
-        </w:rPr>
-        <w:t xml:space="preserve"> und auch weit unter dem Optimum. </w:t>
-      </w:r>
-      <w:r>
-        <w:rPr>
-          <w:lang w:val="de-DE"/>
-        </w:rPr>
-        <w:t xml:space="preserve">Der </w:t>
-      </w:r>
-      <w:proofErr w:type="spellStart"/>
-      <w:r>
-        <w:rPr>
-          <w:lang w:val="de-DE"/>
-        </w:rPr>
-        <w:t>Speedup</w:t>
-      </w:r>
-      <w:proofErr w:type="spellEnd"/>
-      <w:r>
-        <w:rPr>
-          <w:lang w:val="de-DE"/>
-        </w:rPr>
-        <w:t xml:space="preserve"> steigt nicht linear mit der Anzahl der Threads und sinkt immer weiter ab bei weiteren Threads.</w:t>
+        <w:t xml:space="preserve"> und bei 8 Threads liegt der Speedup bei 4</w:t>
+      </w:r>
+      <w:r>
+        <w:rPr>
+          <w:lang w:val="de-DE"/>
+        </w:rPr>
+        <w:t>. Die Speedup Werte liegen unter den Tests mit 100 maxIterations und auch weit unter dem Optimum. Der Speedup steigt nicht linear mit der Anzahl der Threads und sinkt immer weiter ab bei weiteren Threads.</w:t>
       </w:r>
     </w:p>
     <w:p>
@@ -1096,20 +609,12 @@
           <w:lang w:val="de-DE"/>
         </w:rPr>
       </w:pPr>
-      <w:proofErr w:type="spellStart"/>
       <w:r>
         <w:rPr>
           <w:lang w:val="de-DE"/>
         </w:rPr>
         <w:lastRenderedPageBreak/>
-        <w:t>maxIterations</w:t>
-      </w:r>
-      <w:proofErr w:type="spellEnd"/>
-      <w:r>
-        <w:rPr>
-          <w:lang w:val="de-DE"/>
-        </w:rPr>
-        <w:t>=1000</w:t>
+        <w:t>maxIterations=1000</w:t>
       </w:r>
     </w:p>
     <w:p>
@@ -1129,21 +634,7 @@
         <w:rPr>
           <w:lang w:val="de-DE"/>
         </w:rPr>
-        <w:t xml:space="preserve">Dieser Versuch wurde mit einer </w:t>
-      </w:r>
-      <w:proofErr w:type="spellStart"/>
-      <w:r>
-        <w:rPr>
-          <w:lang w:val="de-DE"/>
-        </w:rPr>
-        <w:t>maxIteration</w:t>
-      </w:r>
-      <w:proofErr w:type="spellEnd"/>
-      <w:r>
-        <w:rPr>
-          <w:lang w:val="de-DE"/>
-        </w:rPr>
-        <w:t xml:space="preserve"> von </w:t>
+        <w:t xml:space="preserve">Dieser Versuch wurde mit einer maxIteration von </w:t>
       </w:r>
       <w:r>
         <w:rPr>
@@ -1185,19 +676,7 @@
         <w:rPr>
           <w:lang w:val="de-DE"/>
         </w:rPr>
-        <w:t xml:space="preserve"> Der Graph sieht fast genauso aus, wie bei </w:t>
-      </w:r>
-      <w:r>
-        <w:rPr>
-          <w:lang w:val="de-DE"/>
-        </w:rPr>
-        <w:t>500</w:t>
-      </w:r>
-      <w:r>
-        <w:rPr>
-          <w:lang w:val="de-DE"/>
-        </w:rPr>
-        <w:t xml:space="preserve"> Iterationen, da die Laufzeit kontinuierlich sinkt, außer bei drei Threads. </w:t>
+        <w:t xml:space="preserve"> Der Graph sieht fast genauso aus, wie bei 500 Iterationen, da die Laufzeit kontinuierlich sinkt, außer bei drei Threads. </w:t>
       </w:r>
       <w:r>
         <w:rPr>
@@ -1259,207 +738,7 @@
         <w:rPr>
           <w:lang w:val="de-DE"/>
         </w:rPr>
-        <w:t xml:space="preserve">In der nächsten Grafik sieht man den </w:t>
-      </w:r>
-      <w:proofErr w:type="spellStart"/>
-      <w:r>
-        <w:rPr>
-          <w:lang w:val="de-DE"/>
-        </w:rPr>
-        <w:t>Speedup</w:t>
-      </w:r>
-      <w:proofErr w:type="spellEnd"/>
-      <w:r>
-        <w:rPr>
-          <w:lang w:val="de-DE"/>
-        </w:rPr>
-        <w:t xml:space="preserve"> des Programms. Hier wurde die sequenzielle Laufzeit durch parallele Laufzeit für jeden Thread dividiert. Der </w:t>
-      </w:r>
-      <w:proofErr w:type="spellStart"/>
-      <w:r>
-        <w:rPr>
-          <w:lang w:val="de-DE"/>
-        </w:rPr>
-        <w:t>Speedup</w:t>
-      </w:r>
-      <w:proofErr w:type="spellEnd"/>
-      <w:r>
-        <w:rPr>
-          <w:lang w:val="de-DE"/>
-        </w:rPr>
-        <w:t xml:space="preserve"> bei zwei Threads ist fast 2, daher wurde die Laufzeit beinahe halbiert</w:t>
-      </w:r>
-      <w:r>
-        <w:rPr>
-          <w:lang w:val="de-DE"/>
-        </w:rPr>
-        <w:t>, was optimal ist</w:t>
-      </w:r>
-      <w:r>
-        <w:rPr>
-          <w:lang w:val="de-DE"/>
-        </w:rPr>
-        <w:t xml:space="preserve">. 3 Threads sind deutlich langsamer als 2 Threads. Bei </w:t>
-      </w:r>
-      <w:r>
-        <w:rPr>
-          <w:lang w:val="de-DE"/>
-        </w:rPr>
-        <w:t>3</w:t>
-      </w:r>
-      <w:r>
-        <w:rPr>
-          <w:lang w:val="de-DE"/>
-        </w:rPr>
-        <w:t xml:space="preserve"> Threads liegt der </w:t>
-      </w:r>
-      <w:proofErr w:type="spellStart"/>
-      <w:r>
-        <w:rPr>
-          <w:lang w:val="de-DE"/>
-        </w:rPr>
-        <w:t>Speedup</w:t>
-      </w:r>
-      <w:proofErr w:type="spellEnd"/>
-      <w:r>
-        <w:rPr>
-          <w:lang w:val="de-DE"/>
-        </w:rPr>
-        <w:t xml:space="preserve"> bei 1.6</w:t>
-      </w:r>
-      <w:r>
-        <w:rPr>
-          <w:lang w:val="de-DE"/>
-        </w:rPr>
-        <w:t>3</w:t>
-      </w:r>
-      <w:r>
-        <w:rPr>
-          <w:lang w:val="de-DE"/>
-        </w:rPr>
-        <w:t>, was deutlich weniger ist als bei 100 Iterationen</w:t>
-      </w:r>
-      <w:r>
-        <w:rPr>
-          <w:lang w:val="de-DE"/>
-        </w:rPr>
-        <w:t xml:space="preserve">, aber ähnlich zu den 500 </w:t>
-      </w:r>
-      <w:proofErr w:type="spellStart"/>
-      <w:r>
-        <w:rPr>
-          <w:lang w:val="de-DE"/>
-        </w:rPr>
-        <w:t>maxIterations</w:t>
-      </w:r>
-      <w:proofErr w:type="spellEnd"/>
-      <w:r>
-        <w:rPr>
-          <w:lang w:val="de-DE"/>
-        </w:rPr>
-        <w:t xml:space="preserve"> und weit unter dem Optimum. Bei 6 Threads steigt der </w:t>
-      </w:r>
-      <w:proofErr w:type="spellStart"/>
-      <w:r>
-        <w:rPr>
-          <w:lang w:val="de-DE"/>
-        </w:rPr>
-        <w:t>Speedup</w:t>
-      </w:r>
-      <w:proofErr w:type="spellEnd"/>
-      <w:r>
-        <w:rPr>
-          <w:lang w:val="de-DE"/>
-        </w:rPr>
-        <w:t xml:space="preserve"> wieder deutlich auf 3,23 und bei 8 Threads liegt der </w:t>
-      </w:r>
-      <w:proofErr w:type="spellStart"/>
-      <w:r>
-        <w:rPr>
-          <w:lang w:val="de-DE"/>
-        </w:rPr>
-        <w:t>Speedup</w:t>
-      </w:r>
-      <w:proofErr w:type="spellEnd"/>
-      <w:r>
-        <w:rPr>
-          <w:lang w:val="de-DE"/>
-        </w:rPr>
-        <w:t xml:space="preserve"> bei </w:t>
-      </w:r>
-      <w:r>
-        <w:rPr>
-          <w:lang w:val="de-DE"/>
-        </w:rPr>
-        <w:t>3.9</w:t>
-      </w:r>
-      <w:r>
-        <w:rPr>
-          <w:lang w:val="de-DE"/>
-        </w:rPr>
-        <w:t>.</w:t>
-      </w:r>
-      <w:r>
-        <w:rPr>
-          <w:lang w:val="de-DE"/>
-        </w:rPr>
-        <w:t xml:space="preserve"> Die Werte sind ähnlich zu den Werten bei 500 </w:t>
-      </w:r>
-      <w:proofErr w:type="spellStart"/>
-      <w:r>
-        <w:rPr>
-          <w:lang w:val="de-DE"/>
-        </w:rPr>
-        <w:t>maxIterations</w:t>
-      </w:r>
-      <w:proofErr w:type="spellEnd"/>
-      <w:r>
-        <w:rPr>
-          <w:lang w:val="de-DE"/>
-        </w:rPr>
-        <w:t xml:space="preserve"> Die </w:t>
-      </w:r>
-      <w:proofErr w:type="spellStart"/>
-      <w:r>
-        <w:rPr>
-          <w:lang w:val="de-DE"/>
-        </w:rPr>
-        <w:t>Speedup</w:t>
-      </w:r>
-      <w:proofErr w:type="spellEnd"/>
-      <w:r>
-        <w:rPr>
-          <w:lang w:val="de-DE"/>
-        </w:rPr>
-        <w:t xml:space="preserve"> Werte liegen unter den Tests mit 100 </w:t>
-      </w:r>
-      <w:proofErr w:type="spellStart"/>
-      <w:r>
-        <w:rPr>
-          <w:lang w:val="de-DE"/>
-        </w:rPr>
-        <w:t>maxIterations</w:t>
-      </w:r>
-      <w:proofErr w:type="spellEnd"/>
-      <w:r>
-        <w:rPr>
-          <w:lang w:val="de-DE"/>
-        </w:rPr>
-        <w:t xml:space="preserve"> und auch weit unter dem Optimum. Der </w:t>
-      </w:r>
-      <w:proofErr w:type="spellStart"/>
-      <w:r>
-        <w:rPr>
-          <w:lang w:val="de-DE"/>
-        </w:rPr>
-        <w:t>Speedup</w:t>
-      </w:r>
-      <w:proofErr w:type="spellEnd"/>
-      <w:r>
-        <w:rPr>
-          <w:lang w:val="de-DE"/>
-        </w:rPr>
-        <w:t xml:space="preserve"> steigt nicht linear mit der Anzahl der Threads und sinkt immer weiter ab bei weiteren Threads.</w:t>
+        <w:t>In der nächsten Grafik sieht man den Speedup des Programms. Hier wurde die sequenzielle Laufzeit durch parallele Laufzeit für jeden Thread dividiert. Der Speedup bei zwei Threads ist fast 2, daher wurde die Laufzeit beinahe halbiert, was optimal ist. 3 Threads sind deutlich langsamer als 2 Threads. Bei 3 Threads liegt der Speedup bei 1.63, was deutlich weniger ist als bei 100 Iterationen, aber ähnlich zu den 500 maxIterations und weit unter dem Optimum. Bei 6 Threads steigt der Speedup wieder deutlich auf 3,23 und bei 8 Threads liegt der Speedup bei 3.9. Die Werte sind ähnlich zu den Werten bei 500 maxIterations Die Speedup Werte liegen unter den Tests mit 100 maxIterations und auch weit unter dem Optimum. Der Speedup steigt nicht linear mit der Anzahl der Threads und sinkt immer weiter ab bei weiteren Threads.</w:t>
       </w:r>
     </w:p>
     <w:p>
@@ -1502,10 +781,149 @@
     </w:p>
     <w:p>
       <w:pPr>
+        <w:jc w:val="both"/>
         <w:rPr>
           <w:lang w:val="de-DE"/>
         </w:rPr>
       </w:pPr>
+      <w:r>
+        <w:rPr>
+          <w:lang w:val="de-DE"/>
+        </w:rPr>
+        <w:t>Genau die gleichen</w:t>
+      </w:r>
+      <w:r>
+        <w:rPr>
+          <w:lang w:val="de-DE"/>
+        </w:rPr>
+        <w:t xml:space="preserve"> Tests wurden mit </w:t>
+      </w:r>
+      <w:r>
+        <w:rPr>
+          <w:b/>
+          <w:bCs/>
+          <w:lang w:val="de-DE"/>
+        </w:rPr>
+        <w:t>dynamic</w:t>
+      </w:r>
+      <w:r>
+        <w:rPr>
+          <w:lang w:val="de-DE"/>
+        </w:rPr>
+        <w:t xml:space="preserve"> und </w:t>
+      </w:r>
+      <w:r>
+        <w:rPr>
+          <w:b/>
+          <w:bCs/>
+          <w:lang w:val="de-DE"/>
+        </w:rPr>
+        <w:t>guided</w:t>
+      </w:r>
+      <w:r>
+        <w:rPr>
+          <w:lang w:val="de-DE"/>
+        </w:rPr>
+        <w:t xml:space="preserve"> durchgeführt. Die Ergebnisse </w:t>
+      </w:r>
+      <w:r>
+        <w:rPr>
+          <w:lang w:val="de-DE"/>
+        </w:rPr>
+        <w:t xml:space="preserve">haben </w:t>
+      </w:r>
+      <w:r>
+        <w:rPr>
+          <w:lang w:val="de-DE"/>
+        </w:rPr>
+        <w:t xml:space="preserve">teilweisen </w:t>
+      </w:r>
+      <w:r>
+        <w:rPr>
+          <w:lang w:val="de-DE"/>
+        </w:rPr>
+        <w:t>einen</w:t>
+      </w:r>
+      <w:r>
+        <w:rPr>
+          <w:lang w:val="de-DE"/>
+        </w:rPr>
+        <w:t xml:space="preserve"> besser</w:t>
+      </w:r>
+      <w:r>
+        <w:rPr>
+          <w:lang w:val="de-DE"/>
+        </w:rPr>
+        <w:t xml:space="preserve">en Speedup </w:t>
+      </w:r>
+      <w:r>
+        <w:rPr>
+          <w:lang w:val="de-DE"/>
+        </w:rPr>
+        <w:t xml:space="preserve">als bei </w:t>
+      </w:r>
+      <w:r>
+        <w:rPr>
+          <w:b/>
+          <w:bCs/>
+          <w:lang w:val="de-DE"/>
+        </w:rPr>
+        <w:t>static</w:t>
+      </w:r>
+      <w:r>
+        <w:rPr>
+          <w:lang w:val="de-DE"/>
+        </w:rPr>
+        <w:t xml:space="preserve">. Die </w:t>
+      </w:r>
+      <w:r>
+        <w:rPr>
+          <w:lang w:val="de-DE"/>
+        </w:rPr>
+        <w:t xml:space="preserve">genauen </w:t>
+      </w:r>
+      <w:r>
+        <w:rPr>
+          <w:lang w:val="de-DE"/>
+        </w:rPr>
+        <w:t xml:space="preserve">Ergebnisse können in den Dateien </w:t>
+      </w:r>
+      <w:r>
+        <w:rPr>
+          <w:lang w:val="de-DE"/>
+        </w:rPr>
+        <w:t>speedup-analyse</w:t>
+      </w:r>
+      <w:r>
+        <w:rPr>
+          <w:lang w:val="de-DE"/>
+        </w:rPr>
+        <w:t xml:space="preserve">.xlsx, </w:t>
+      </w:r>
+      <w:r>
+        <w:rPr>
+          <w:lang w:val="de-DE"/>
+        </w:rPr>
+        <w:t>speedup-analyse</w:t>
+      </w:r>
+      <w:r>
+        <w:rPr>
+          <w:lang w:val="de-DE"/>
+        </w:rPr>
+        <w:t xml:space="preserve">-dynamic.xlsx und </w:t>
+      </w:r>
+      <w:r>
+        <w:rPr>
+          <w:lang w:val="de-DE"/>
+        </w:rPr>
+        <w:t>speedup-analyse</w:t>
+      </w:r>
+      <w:r>
+        <w:rPr>
+          <w:lang w:val="de-DE"/>
+        </w:rPr>
+        <w:t>-guided.xlsx nachgelesen werden.</w:t>
+      </w:r>
     </w:p>
     <w:p>
       <w:pPr>
@@ -1515,6 +933,93 @@
       </w:pPr>
       <w:r>
         <w:rPr>
+          <w:lang w:val="de-DE"/>
+        </w:rPr>
+        <w:br w:type="page"/>
+      </w:r>
+    </w:p>
+    <w:p>
+      <w:pPr>
+        <w:jc w:val="both"/>
+        <w:rPr>
+          <w:lang w:val="de-DE"/>
+        </w:rPr>
+      </w:pPr>
+      <w:r>
+        <w:rPr>
+          <w:lang w:val="de-DE"/>
+        </w:rPr>
+        <w:lastRenderedPageBreak/>
+        <w:t>Beispiel:</w:t>
+      </w:r>
+      <w:r>
+        <w:rPr>
+          <w:lang w:val="de-DE"/>
+        </w:rPr>
+        <w:t xml:space="preserve"> schedule(dynamic)</w:t>
+      </w:r>
+    </w:p>
+    <w:p>
+      <w:pPr>
+        <w:jc w:val="both"/>
+        <w:rPr>
+          <w:lang w:val="de-DE"/>
+        </w:rPr>
+      </w:pPr>
+      <w:r>
+        <w:rPr>
+          <w:lang w:val="de-DE"/>
+        </w:rPr>
+        <w:t>Ein 7x Speedup bei 8 Threads im Ver</w:t>
+      </w:r>
+      <w:r>
+        <w:rPr>
+          <w:lang w:val="de-DE"/>
+        </w:rPr>
+        <w:t>gleich zu 4.5 bei static</w:t>
+      </w:r>
+    </w:p>
+    <w:p>
+      <w:pPr>
+        <w:jc w:val="both"/>
+        <w:rPr>
+          <w:lang w:val="de-DE"/>
+        </w:rPr>
+      </w:pPr>
+      <w:r>
+        <w:rPr>
+          <w:noProof/>
+        </w:rPr>
+        <w:drawing>
+          <wp:inline distT="0" distB="0" distL="0" distR="0" wp14:anchorId="0D92BEB7" wp14:editId="48D63198">
+            <wp:extent cx="7391400" cy="2209800"/>
+            <wp:effectExtent l="0" t="0" r="0" b="0"/>
+            <wp:docPr id="8" name="Diagramm 8">
+              <a:extLst xmlns:a="http://schemas.openxmlformats.org/drawingml/2006/main">
+                <a:ext uri="{FF2B5EF4-FFF2-40B4-BE49-F238E27FC236}">
+                  <a16:creationId xmlns:a16="http://schemas.microsoft.com/office/drawing/2014/main" id="{9B7A0D06-74AD-4F2D-834D-7865F2821D13}"/>
+                </a:ext>
+              </a:extLst>
+            </wp:docPr>
+            <wp:cNvGraphicFramePr/>
+            <a:graphic xmlns:a="http://schemas.openxmlformats.org/drawingml/2006/main">
+              <a:graphicData uri="http://schemas.openxmlformats.org/drawingml/2006/chart">
+                <c:chart xmlns:c="http://schemas.openxmlformats.org/drawingml/2006/chart" xmlns:r="http://schemas.openxmlformats.org/officeDocument/2006/relationships" r:id="rId13"/>
+              </a:graphicData>
+            </a:graphic>
+          </wp:inline>
+        </w:drawing>
+      </w:r>
+    </w:p>
+    <w:p>
+      <w:pPr>
+        <w:rPr>
+          <w:lang w:val="de-DE"/>
+        </w:rPr>
+      </w:pPr>
+      <w:r>
+        <w:rPr>
+          <w:noProof/>
           <w:lang w:val="de-DE"/>
         </w:rPr>
         <w:lastRenderedPageBreak/>
@@ -1542,7 +1047,7 @@
                     <pic:cNvPicPr/>
                   </pic:nvPicPr>
                   <pic:blipFill>
-                    <a:blip r:embed="rId13">
+                    <a:blip r:embed="rId14">
                       <a:extLst>
                         <a:ext uri="{28A0092B-C50C-407E-A947-70E740481C1C}">
                           <a14:useLocalDpi xmlns:a14="http://schemas.microsoft.com/office/drawing/2010/main" val="0"/>
@@ -1576,7 +1081,7 @@
       </w:r>
     </w:p>
     <w:sectPr>
-      <w:headerReference w:type="default" r:id="rId14"/>
+      <w:headerReference w:type="default" r:id="rId15"/>
       <w:pgSz w:w="15840" w:h="12240" w:orient="landscape"/>
       <w:pgMar w:top="1417" w:right="1417" w:bottom="1417" w:left="1134" w:header="720" w:footer="720" w:gutter="0"/>
       <w:cols w:space="720"/>
@@ -1643,21 +1148,8 @@
       <w:pStyle w:val="Kopfzeile"/>
     </w:pPr>
     <w:r>
-      <w:t xml:space="preserve">Gruppe: Mold Florian, </w:t>
+      <w:t>Gruppe: Mold Florian, Aytac Karakaya</w:t>
     </w:r>
-    <w:proofErr w:type="spellStart"/>
-    <w:r>
-      <w:t>Aytac</w:t>
-    </w:r>
-    <w:proofErr w:type="spellEnd"/>
-    <w:r>
-      <w:t xml:space="preserve"> </w:t>
-    </w:r>
-    <w:proofErr w:type="spellStart"/>
-    <w:r>
-      <w:t>Karakaya</w:t>
-    </w:r>
-    <w:proofErr w:type="spellEnd"/>
   </w:p>
 </w:hdr>
 </file>
@@ -5681,6 +5173,573 @@
 </c:chartSpace>
 </file>
 
+<file path=word/charts/chart7.xml><?xml version="1.0" encoding="utf-8"?>
+<c:chartSpace xmlns:c="http://schemas.openxmlformats.org/drawingml/2006/chart" xmlns:a="http://schemas.openxmlformats.org/drawingml/2006/main" xmlns:r="http://schemas.openxmlformats.org/officeDocument/2006/relationships" xmlns:c16r2="http://schemas.microsoft.com/office/drawing/2015/06/chart">
+  <c:date1904 val="0"/>
+  <c:lang val="de-DE"/>
+  <c:roundedCorners val="0"/>
+  <mc:AlternateContent xmlns:mc="http://schemas.openxmlformats.org/markup-compatibility/2006">
+    <mc:Choice xmlns:c14="http://schemas.microsoft.com/office/drawing/2007/8/2/chart" Requires="c14">
+      <c14:style val="102"/>
+    </mc:Choice>
+    <mc:Fallback>
+      <c:style val="2"/>
+    </mc:Fallback>
+  </mc:AlternateContent>
+  <c:chart>
+    <c:title>
+      <c:tx>
+        <c:rich>
+          <a:bodyPr rot="0" spcFirstLastPara="1" vertOverflow="ellipsis" vert="horz" wrap="square" anchor="ctr" anchorCtr="1"/>
+          <a:lstStyle/>
+          <a:p>
+            <a:pPr>
+              <a:defRPr sz="1400" b="0" i="0" u="none" strike="noStrike" kern="1200" spc="0" baseline="0">
+                <a:solidFill>
+                  <a:schemeClr val="tx1">
+                    <a:lumMod val="65000"/>
+                    <a:lumOff val="35000"/>
+                  </a:schemeClr>
+                </a:solidFill>
+                <a:latin typeface="+mn-lt"/>
+                <a:ea typeface="+mn-ea"/>
+                <a:cs typeface="+mn-cs"/>
+              </a:defRPr>
+            </a:pPr>
+            <a:r>
+              <a:rPr lang="en-US"/>
+              <a:t>Speedup Quotient (</a:t>
+            </a:r>
+            <a:r>
+              <a:rPr lang="en-US" sz="1400" b="0" i="0" u="none" strike="noStrike" baseline="0">
+                <a:effectLst/>
+              </a:rPr>
+              <a:t>maxIteration=100, width=height=1024)</a:t>
+            </a:r>
+            <a:endParaRPr lang="en-US"/>
+          </a:p>
+        </c:rich>
+      </c:tx>
+      <c:overlay val="0"/>
+      <c:spPr>
+        <a:noFill/>
+        <a:ln>
+          <a:noFill/>
+        </a:ln>
+        <a:effectLst/>
+      </c:spPr>
+      <c:txPr>
+        <a:bodyPr rot="0" spcFirstLastPara="1" vertOverflow="ellipsis" vert="horz" wrap="square" anchor="ctr" anchorCtr="1"/>
+        <a:lstStyle/>
+        <a:p>
+          <a:pPr>
+            <a:defRPr sz="1400" b="0" i="0" u="none" strike="noStrike" kern="1200" spc="0" baseline="0">
+              <a:solidFill>
+                <a:schemeClr val="tx1">
+                  <a:lumMod val="65000"/>
+                  <a:lumOff val="35000"/>
+                </a:schemeClr>
+              </a:solidFill>
+              <a:latin typeface="+mn-lt"/>
+              <a:ea typeface="+mn-ea"/>
+              <a:cs typeface="+mn-cs"/>
+            </a:defRPr>
+          </a:pPr>
+          <a:endParaRPr lang="en-US"/>
+        </a:p>
+      </c:txPr>
+    </c:title>
+    <c:autoTitleDeleted val="0"/>
+    <c:plotArea>
+      <c:layout/>
+      <c:lineChart>
+        <c:grouping val="standard"/>
+        <c:varyColors val="0"/>
+        <c:ser>
+          <c:idx val="0"/>
+          <c:order val="0"/>
+          <c:tx>
+            <c:strRef>
+              <c:f>'maxIterations = 100'!$A$104</c:f>
+              <c:strCache>
+                <c:ptCount val="1"/>
+                <c:pt idx="0">
+                  <c:v>Speedup Quotient</c:v>
+                </c:pt>
+              </c:strCache>
+            </c:strRef>
+          </c:tx>
+          <c:spPr>
+            <a:ln w="28575" cap="rnd">
+              <a:solidFill>
+                <a:schemeClr val="accent1"/>
+              </a:solidFill>
+              <a:round/>
+            </a:ln>
+            <a:effectLst/>
+          </c:spPr>
+          <c:marker>
+            <c:symbol val="none"/>
+          </c:marker>
+          <c:dLbls>
+            <c:dLbl>
+              <c:idx val="1"/>
+              <c:layout>
+                <c:manualLayout>
+                  <c:x val="-3.209729581428615E-2"/>
+                  <c:y val="-6.1846385968221035E-2"/>
+                </c:manualLayout>
+              </c:layout>
+              <c:dLblPos val="r"/>
+              <c:showLegendKey val="0"/>
+              <c:showVal val="1"/>
+              <c:showCatName val="0"/>
+              <c:showSerName val="0"/>
+              <c:showPercent val="0"/>
+              <c:showBubbleSize val="0"/>
+              <c:extLst>
+                <c:ext xmlns:c15="http://schemas.microsoft.com/office/drawing/2012/chart" uri="{CE6537A1-D6FC-4f65-9D91-7224C49458BB}"/>
+                <c:ext xmlns:c16="http://schemas.microsoft.com/office/drawing/2014/chart" uri="{C3380CC4-5D6E-409C-BE32-E72D297353CC}">
+                  <c16:uniqueId val="{00000000-4061-4166-8602-C65923150D38}"/>
+                </c:ext>
+              </c:extLst>
+            </c:dLbl>
+            <c:spPr>
+              <a:noFill/>
+              <a:ln>
+                <a:noFill/>
+              </a:ln>
+              <a:effectLst/>
+            </c:spPr>
+            <c:txPr>
+              <a:bodyPr rot="0" spcFirstLastPara="1" vertOverflow="ellipsis" vert="horz" wrap="square" lIns="38100" tIns="19050" rIns="38100" bIns="19050" anchor="ctr" anchorCtr="1">
+                <a:spAutoFit/>
+              </a:bodyPr>
+              <a:lstStyle/>
+              <a:p>
+                <a:pPr>
+                  <a:defRPr sz="900" b="0" i="0" u="none" strike="noStrike" kern="1200" baseline="0">
+                    <a:solidFill>
+                      <a:schemeClr val="tx1">
+                        <a:lumMod val="75000"/>
+                        <a:lumOff val="25000"/>
+                      </a:schemeClr>
+                    </a:solidFill>
+                    <a:latin typeface="+mn-lt"/>
+                    <a:ea typeface="+mn-ea"/>
+                    <a:cs typeface="+mn-cs"/>
+                  </a:defRPr>
+                </a:pPr>
+                <a:endParaRPr lang="en-US"/>
+              </a:p>
+            </c:txPr>
+            <c:dLblPos val="t"/>
+            <c:showLegendKey val="0"/>
+            <c:showVal val="1"/>
+            <c:showCatName val="0"/>
+            <c:showSerName val="0"/>
+            <c:showPercent val="0"/>
+            <c:showBubbleSize val="0"/>
+            <c:showLeaderLines val="0"/>
+            <c:extLst>
+              <c:ext xmlns:c15="http://schemas.microsoft.com/office/drawing/2012/chart" uri="{CE6537A1-D6FC-4f65-9D91-7224C49458BB}">
+                <c15:showLeaderLines val="1"/>
+                <c15:leaderLines>
+                  <c:spPr>
+                    <a:ln w="9525" cap="flat" cmpd="sng" algn="ctr">
+                      <a:solidFill>
+                        <a:schemeClr val="tx1">
+                          <a:lumMod val="35000"/>
+                          <a:lumOff val="65000"/>
+                        </a:schemeClr>
+                      </a:solidFill>
+                      <a:round/>
+                    </a:ln>
+                    <a:effectLst/>
+                  </c:spPr>
+                </c15:leaderLines>
+              </c:ext>
+            </c:extLst>
+          </c:dLbls>
+          <c:val>
+            <c:numRef>
+              <c:f>'maxIterations = 100'!$B$104:$I$104</c:f>
+              <c:numCache>
+                <c:formatCode>General</c:formatCode>
+                <c:ptCount val="8"/>
+                <c:pt idx="0">
+                  <c:v>1</c:v>
+                </c:pt>
+                <c:pt idx="1">
+                  <c:v>1.9774326405412308</c:v>
+                </c:pt>
+                <c:pt idx="2">
+                  <c:v>2.707604652793246</c:v>
+                </c:pt>
+                <c:pt idx="3">
+                  <c:v>3.8294135882564895</c:v>
+                </c:pt>
+                <c:pt idx="4">
+                  <c:v>4.6003444880602693</c:v>
+                </c:pt>
+                <c:pt idx="5">
+                  <c:v>5.4834241807007125</c:v>
+                </c:pt>
+                <c:pt idx="6">
+                  <c:v>6.2806992476105448</c:v>
+                </c:pt>
+                <c:pt idx="7">
+                  <c:v>6.9998194852829165</c:v>
+                </c:pt>
+              </c:numCache>
+            </c:numRef>
+          </c:val>
+          <c:smooth val="0"/>
+          <c:extLst>
+            <c:ext xmlns:c16="http://schemas.microsoft.com/office/drawing/2014/chart" uri="{C3380CC4-5D6E-409C-BE32-E72D297353CC}">
+              <c16:uniqueId val="{00000001-4061-4166-8602-C65923150D38}"/>
+            </c:ext>
+          </c:extLst>
+        </c:ser>
+        <c:dLbls>
+          <c:dLblPos val="t"/>
+          <c:showLegendKey val="0"/>
+          <c:showVal val="1"/>
+          <c:showCatName val="0"/>
+          <c:showSerName val="0"/>
+          <c:showPercent val="0"/>
+          <c:showBubbleSize val="0"/>
+        </c:dLbls>
+        <c:smooth val="0"/>
+        <c:axId val="202830623"/>
+        <c:axId val="202830207"/>
+      </c:lineChart>
+      <c:catAx>
+        <c:axId val="202830623"/>
+        <c:scaling>
+          <c:orientation val="minMax"/>
+        </c:scaling>
+        <c:delete val="0"/>
+        <c:axPos val="b"/>
+        <c:title>
+          <c:tx>
+            <c:rich>
+              <a:bodyPr rot="0" spcFirstLastPara="1" vertOverflow="ellipsis" vert="horz" wrap="square" anchor="ctr" anchorCtr="1"/>
+              <a:lstStyle/>
+              <a:p>
+                <a:pPr>
+                  <a:defRPr sz="1000" b="0" i="0" u="none" strike="noStrike" kern="1200" baseline="0">
+                    <a:solidFill>
+                      <a:schemeClr val="tx1">
+                        <a:lumMod val="65000"/>
+                        <a:lumOff val="35000"/>
+                      </a:schemeClr>
+                    </a:solidFill>
+                    <a:latin typeface="+mn-lt"/>
+                    <a:ea typeface="+mn-ea"/>
+                    <a:cs typeface="+mn-cs"/>
+                  </a:defRPr>
+                </a:pPr>
+                <a:r>
+                  <a:rPr lang="en-US" sz="1800"/>
+                  <a:t>Threads</a:t>
+                </a:r>
+              </a:p>
+            </c:rich>
+          </c:tx>
+          <c:layout>
+            <c:manualLayout>
+              <c:xMode val="edge"/>
+              <c:yMode val="edge"/>
+              <c:x val="0.46545128501341804"/>
+              <c:y val="0.85428167287472301"/>
+            </c:manualLayout>
+          </c:layout>
+          <c:overlay val="0"/>
+          <c:spPr>
+            <a:noFill/>
+            <a:ln>
+              <a:noFill/>
+            </a:ln>
+            <a:effectLst/>
+          </c:spPr>
+          <c:txPr>
+            <a:bodyPr rot="0" spcFirstLastPara="1" vertOverflow="ellipsis" vert="horz" wrap="square" anchor="ctr" anchorCtr="1"/>
+            <a:lstStyle/>
+            <a:p>
+              <a:pPr>
+                <a:defRPr sz="1000" b="0" i="0" u="none" strike="noStrike" kern="1200" baseline="0">
+                  <a:solidFill>
+                    <a:schemeClr val="tx1">
+                      <a:lumMod val="65000"/>
+                      <a:lumOff val="35000"/>
+                    </a:schemeClr>
+                  </a:solidFill>
+                  <a:latin typeface="+mn-lt"/>
+                  <a:ea typeface="+mn-ea"/>
+                  <a:cs typeface="+mn-cs"/>
+                </a:defRPr>
+              </a:pPr>
+              <a:endParaRPr lang="en-US"/>
+            </a:p>
+          </c:txPr>
+        </c:title>
+        <c:majorTickMark val="none"/>
+        <c:minorTickMark val="none"/>
+        <c:tickLblPos val="nextTo"/>
+        <c:spPr>
+          <a:noFill/>
+          <a:ln w="9525" cap="flat" cmpd="sng" algn="ctr">
+            <a:solidFill>
+              <a:schemeClr val="tx1">
+                <a:lumMod val="15000"/>
+                <a:lumOff val="85000"/>
+              </a:schemeClr>
+            </a:solidFill>
+            <a:round/>
+          </a:ln>
+          <a:effectLst/>
+        </c:spPr>
+        <c:txPr>
+          <a:bodyPr rot="-60000000" spcFirstLastPara="1" vertOverflow="ellipsis" vert="horz" wrap="square" anchor="ctr" anchorCtr="1"/>
+          <a:lstStyle/>
+          <a:p>
+            <a:pPr>
+              <a:defRPr sz="900" b="0" i="0" u="none" strike="noStrike" kern="1200" baseline="0">
+                <a:solidFill>
+                  <a:schemeClr val="tx1">
+                    <a:lumMod val="65000"/>
+                    <a:lumOff val="35000"/>
+                  </a:schemeClr>
+                </a:solidFill>
+                <a:latin typeface="+mn-lt"/>
+                <a:ea typeface="+mn-ea"/>
+                <a:cs typeface="+mn-cs"/>
+              </a:defRPr>
+            </a:pPr>
+            <a:endParaRPr lang="en-US"/>
+          </a:p>
+        </c:txPr>
+        <c:crossAx val="202830207"/>
+        <c:crosses val="autoZero"/>
+        <c:auto val="1"/>
+        <c:lblAlgn val="ctr"/>
+        <c:lblOffset val="100"/>
+        <c:noMultiLvlLbl val="0"/>
+      </c:catAx>
+      <c:valAx>
+        <c:axId val="202830207"/>
+        <c:scaling>
+          <c:orientation val="minMax"/>
+        </c:scaling>
+        <c:delete val="0"/>
+        <c:axPos val="l"/>
+        <c:majorGridlines>
+          <c:spPr>
+            <a:ln w="9525" cap="flat" cmpd="sng" algn="ctr">
+              <a:solidFill>
+                <a:schemeClr val="tx1">
+                  <a:lumMod val="15000"/>
+                  <a:lumOff val="85000"/>
+                </a:schemeClr>
+              </a:solidFill>
+              <a:round/>
+            </a:ln>
+            <a:effectLst/>
+          </c:spPr>
+        </c:majorGridlines>
+        <c:title>
+          <c:tx>
+            <c:rich>
+              <a:bodyPr rot="-5400000" spcFirstLastPara="1" vertOverflow="ellipsis" vert="horz" wrap="square" anchor="ctr" anchorCtr="1"/>
+              <a:lstStyle/>
+              <a:p>
+                <a:pPr>
+                  <a:defRPr sz="1000" b="0" i="0" u="none" strike="noStrike" kern="1200" baseline="0">
+                    <a:solidFill>
+                      <a:schemeClr val="tx1">
+                        <a:lumMod val="65000"/>
+                        <a:lumOff val="35000"/>
+                      </a:schemeClr>
+                    </a:solidFill>
+                    <a:latin typeface="+mn-lt"/>
+                    <a:ea typeface="+mn-ea"/>
+                    <a:cs typeface="+mn-cs"/>
+                  </a:defRPr>
+                </a:pPr>
+                <a:r>
+                  <a:rPr lang="en-US" sz="1800"/>
+                  <a:t>Speedup</a:t>
+                </a:r>
+                <a:r>
+                  <a:rPr lang="en-US" sz="1800" baseline="0"/>
+                  <a:t> Quotient</a:t>
+                </a:r>
+                <a:endParaRPr lang="en-US" sz="1800"/>
+              </a:p>
+            </c:rich>
+          </c:tx>
+          <c:layout>
+            <c:manualLayout>
+              <c:xMode val="edge"/>
+              <c:yMode val="edge"/>
+              <c:x val="3.4240710360473256E-2"/>
+              <c:y val="0.15267323620475584"/>
+            </c:manualLayout>
+          </c:layout>
+          <c:overlay val="0"/>
+          <c:spPr>
+            <a:noFill/>
+            <a:ln>
+              <a:noFill/>
+            </a:ln>
+            <a:effectLst/>
+          </c:spPr>
+          <c:txPr>
+            <a:bodyPr rot="-5400000" spcFirstLastPara="1" vertOverflow="ellipsis" vert="horz" wrap="square" anchor="ctr" anchorCtr="1"/>
+            <a:lstStyle/>
+            <a:p>
+              <a:pPr>
+                <a:defRPr sz="1000" b="0" i="0" u="none" strike="noStrike" kern="1200" baseline="0">
+                  <a:solidFill>
+                    <a:schemeClr val="tx1">
+                      <a:lumMod val="65000"/>
+                      <a:lumOff val="35000"/>
+                    </a:schemeClr>
+                  </a:solidFill>
+                  <a:latin typeface="+mn-lt"/>
+                  <a:ea typeface="+mn-ea"/>
+                  <a:cs typeface="+mn-cs"/>
+                </a:defRPr>
+              </a:pPr>
+              <a:endParaRPr lang="en-US"/>
+            </a:p>
+          </c:txPr>
+        </c:title>
+        <c:numFmt formatCode="General" sourceLinked="1"/>
+        <c:majorTickMark val="none"/>
+        <c:minorTickMark val="none"/>
+        <c:tickLblPos val="nextTo"/>
+        <c:spPr>
+          <a:noFill/>
+          <a:ln>
+            <a:noFill/>
+          </a:ln>
+          <a:effectLst/>
+        </c:spPr>
+        <c:txPr>
+          <a:bodyPr rot="-60000000" spcFirstLastPara="1" vertOverflow="ellipsis" vert="horz" wrap="square" anchor="ctr" anchorCtr="1"/>
+          <a:lstStyle/>
+          <a:p>
+            <a:pPr>
+              <a:defRPr sz="900" b="0" i="0" u="none" strike="noStrike" kern="1200" baseline="0">
+                <a:solidFill>
+                  <a:schemeClr val="tx1">
+                    <a:lumMod val="65000"/>
+                    <a:lumOff val="35000"/>
+                  </a:schemeClr>
+                </a:solidFill>
+                <a:latin typeface="+mn-lt"/>
+                <a:ea typeface="+mn-ea"/>
+                <a:cs typeface="+mn-cs"/>
+              </a:defRPr>
+            </a:pPr>
+            <a:endParaRPr lang="en-US"/>
+          </a:p>
+        </c:txPr>
+        <c:crossAx val="202830623"/>
+        <c:crosses val="autoZero"/>
+        <c:crossBetween val="between"/>
+      </c:valAx>
+      <c:dTable>
+        <c:showHorzBorder val="1"/>
+        <c:showVertBorder val="1"/>
+        <c:showOutline val="1"/>
+        <c:showKeys val="1"/>
+        <c:spPr>
+          <a:noFill/>
+          <a:ln w="9525" cap="flat" cmpd="sng" algn="ctr">
+            <a:solidFill>
+              <a:schemeClr val="tx1">
+                <a:lumMod val="15000"/>
+                <a:lumOff val="85000"/>
+              </a:schemeClr>
+            </a:solidFill>
+            <a:round/>
+          </a:ln>
+          <a:effectLst/>
+        </c:spPr>
+        <c:txPr>
+          <a:bodyPr rot="0" spcFirstLastPara="1" vertOverflow="ellipsis" vert="horz" wrap="square" anchor="ctr" anchorCtr="1"/>
+          <a:lstStyle/>
+          <a:p>
+            <a:pPr rtl="0">
+              <a:defRPr sz="900" b="0" i="0" u="none" strike="noStrike" kern="1200" baseline="0">
+                <a:solidFill>
+                  <a:schemeClr val="tx1">
+                    <a:lumMod val="65000"/>
+                    <a:lumOff val="35000"/>
+                  </a:schemeClr>
+                </a:solidFill>
+                <a:latin typeface="+mn-lt"/>
+                <a:ea typeface="+mn-ea"/>
+                <a:cs typeface="+mn-cs"/>
+              </a:defRPr>
+            </a:pPr>
+            <a:endParaRPr lang="en-US"/>
+          </a:p>
+        </c:txPr>
+      </c:dTable>
+      <c:spPr>
+        <a:noFill/>
+        <a:ln>
+          <a:noFill/>
+        </a:ln>
+        <a:effectLst/>
+      </c:spPr>
+    </c:plotArea>
+    <c:plotVisOnly val="1"/>
+    <c:dispBlanksAs val="gap"/>
+    <c:extLst>
+      <c:ext xmlns:c16r3="http://schemas.microsoft.com/office/drawing/2017/03/chart" uri="{56B9EC1D-385E-4148-901F-78D8002777C0}">
+        <c16r3:dataDisplayOptions16>
+          <c16r3:dispNaAsBlank val="1"/>
+        </c16r3:dataDisplayOptions16>
+      </c:ext>
+    </c:extLst>
+    <c:showDLblsOverMax val="0"/>
+  </c:chart>
+  <c:spPr>
+    <a:solidFill>
+      <a:schemeClr val="bg1"/>
+    </a:solidFill>
+    <a:ln w="9525" cap="flat" cmpd="sng" algn="ctr">
+      <a:solidFill>
+        <a:schemeClr val="tx1">
+          <a:lumMod val="15000"/>
+          <a:lumOff val="85000"/>
+        </a:schemeClr>
+      </a:solidFill>
+      <a:round/>
+    </a:ln>
+    <a:effectLst/>
+  </c:spPr>
+  <c:txPr>
+    <a:bodyPr/>
+    <a:lstStyle/>
+    <a:p>
+      <a:pPr>
+        <a:defRPr/>
+      </a:pPr>
+      <a:endParaRPr lang="en-US"/>
+    </a:p>
+  </c:txPr>
+  <c:externalData r:id="rId3">
+    <c:autoUpdate val="0"/>
+  </c:externalData>
+</c:chartSpace>
+</file>
+
 <file path=word/charts/colors1.xml><?xml version="1.0" encoding="utf-8"?>
 <cs:colorStyle xmlns:cs="http://schemas.microsoft.com/office/drawing/2012/chartStyle" xmlns:a="http://schemas.openxmlformats.org/drawingml/2006/main" meth="cycle" id="10">
   <a:schemeClr val="accent1"/>
@@ -5921,6 +5980,46 @@
 </cs:colorStyle>
 </file>
 
+<file path=word/charts/colors7.xml><?xml version="1.0" encoding="utf-8"?>
+<cs:colorStyle xmlns:cs="http://schemas.microsoft.com/office/drawing/2012/chartStyle" xmlns:a="http://schemas.openxmlformats.org/drawingml/2006/main" meth="cycle" id="10">
+  <a:schemeClr val="accent1"/>
+  <a:schemeClr val="accent2"/>
+  <a:schemeClr val="accent3"/>
+  <a:schemeClr val="accent4"/>
+  <a:schemeClr val="accent5"/>
+  <a:schemeClr val="accent6"/>
+  <cs:variation/>
+  <cs:variation>
+    <a:lumMod val="60000"/>
+  </cs:variation>
+  <cs:variation>
+    <a:lumMod val="80000"/>
+    <a:lumOff val="20000"/>
+  </cs:variation>
+  <cs:variation>
+    <a:lumMod val="80000"/>
+  </cs:variation>
+  <cs:variation>
+    <a:lumMod val="60000"/>
+    <a:lumOff val="40000"/>
+  </cs:variation>
+  <cs:variation>
+    <a:lumMod val="50000"/>
+  </cs:variation>
+  <cs:variation>
+    <a:lumMod val="70000"/>
+    <a:lumOff val="30000"/>
+  </cs:variation>
+  <cs:variation>
+    <a:lumMod val="70000"/>
+  </cs:variation>
+  <cs:variation>
+    <a:lumMod val="50000"/>
+    <a:lumOff val="50000"/>
+  </cs:variation>
+</cs:colorStyle>
+</file>
+
 <file path=word/charts/style1.xml><?xml version="1.0" encoding="utf-8"?>
 <cs:chartStyle xmlns:cs="http://schemas.microsoft.com/office/drawing/2012/chartStyle" xmlns:a="http://schemas.openxmlformats.org/drawingml/2006/main" id="227">
   <cs:axisTitle>
@@ -8502,6 +8601,522 @@
 </file>
 
 <file path=word/charts/style6.xml><?xml version="1.0" encoding="utf-8"?>
+<cs:chartStyle xmlns:cs="http://schemas.microsoft.com/office/drawing/2012/chartStyle" xmlns:a="http://schemas.openxmlformats.org/drawingml/2006/main" id="227">
+  <cs:axisTitle>
+    <cs:lnRef idx="0"/>
+    <cs:fillRef idx="0"/>
+    <cs:effectRef idx="0"/>
+    <cs:fontRef idx="minor">
+      <a:schemeClr val="tx1">
+        <a:lumMod val="65000"/>
+        <a:lumOff val="35000"/>
+      </a:schemeClr>
+    </cs:fontRef>
+    <cs:defRPr sz="1000" kern="1200"/>
+  </cs:axisTitle>
+  <cs:categoryAxis>
+    <cs:lnRef idx="0"/>
+    <cs:fillRef idx="0"/>
+    <cs:effectRef idx="0"/>
+    <cs:fontRef idx="minor">
+      <a:schemeClr val="tx1">
+        <a:lumMod val="65000"/>
+        <a:lumOff val="35000"/>
+      </a:schemeClr>
+    </cs:fontRef>
+    <cs:spPr>
+      <a:ln w="9525" cap="flat" cmpd="sng" algn="ctr">
+        <a:solidFill>
+          <a:schemeClr val="tx1">
+            <a:lumMod val="15000"/>
+            <a:lumOff val="85000"/>
+          </a:schemeClr>
+        </a:solidFill>
+        <a:round/>
+      </a:ln>
+    </cs:spPr>
+    <cs:defRPr sz="900" kern="1200"/>
+  </cs:categoryAxis>
+  <cs:chartArea mods="allowNoFillOverride allowNoLineOverride">
+    <cs:lnRef idx="0"/>
+    <cs:fillRef idx="0"/>
+    <cs:effectRef idx="0"/>
+    <cs:fontRef idx="minor">
+      <a:schemeClr val="tx1"/>
+    </cs:fontRef>
+    <cs:spPr>
+      <a:solidFill>
+        <a:schemeClr val="bg1"/>
+      </a:solidFill>
+      <a:ln w="9525" cap="flat" cmpd="sng" algn="ctr">
+        <a:solidFill>
+          <a:schemeClr val="tx1">
+            <a:lumMod val="15000"/>
+            <a:lumOff val="85000"/>
+          </a:schemeClr>
+        </a:solidFill>
+        <a:round/>
+      </a:ln>
+    </cs:spPr>
+    <cs:defRPr sz="1000" kern="1200"/>
+  </cs:chartArea>
+  <cs:dataLabel>
+    <cs:lnRef idx="0"/>
+    <cs:fillRef idx="0"/>
+    <cs:effectRef idx="0"/>
+    <cs:fontRef idx="minor">
+      <a:schemeClr val="tx1">
+        <a:lumMod val="75000"/>
+        <a:lumOff val="25000"/>
+      </a:schemeClr>
+    </cs:fontRef>
+    <cs:defRPr sz="900" kern="1200"/>
+  </cs:dataLabel>
+  <cs:dataLabelCallout>
+    <cs:lnRef idx="0"/>
+    <cs:fillRef idx="0"/>
+    <cs:effectRef idx="0"/>
+    <cs:fontRef idx="minor">
+      <a:schemeClr val="dk1">
+        <a:lumMod val="65000"/>
+        <a:lumOff val="35000"/>
+      </a:schemeClr>
+    </cs:fontRef>
+    <cs:spPr>
+      <a:solidFill>
+        <a:schemeClr val="lt1"/>
+      </a:solidFill>
+      <a:ln>
+        <a:solidFill>
+          <a:schemeClr val="dk1">
+            <a:lumMod val="25000"/>
+            <a:lumOff val="75000"/>
+          </a:schemeClr>
+        </a:solidFill>
+      </a:ln>
+    </cs:spPr>
+    <cs:defRPr sz="900" kern="1200"/>
+    <cs:bodyPr rot="0" spcFirstLastPara="1" vertOverflow="clip" horzOverflow="clip" vert="horz" wrap="square" lIns="36576" tIns="18288" rIns="36576" bIns="18288" anchor="ctr" anchorCtr="1">
+      <a:spAutoFit/>
+    </cs:bodyPr>
+  </cs:dataLabelCallout>
+  <cs:dataPoint>
+    <cs:lnRef idx="0"/>
+    <cs:fillRef idx="1">
+      <cs:styleClr val="auto"/>
+    </cs:fillRef>
+    <cs:effectRef idx="0"/>
+    <cs:fontRef idx="minor">
+      <a:schemeClr val="tx1"/>
+    </cs:fontRef>
+    <cs:spPr>
+      <a:solidFill>
+        <a:schemeClr val="phClr"/>
+      </a:solidFill>
+    </cs:spPr>
+  </cs:dataPoint>
+  <cs:dataPoint3D>
+    <cs:lnRef idx="0"/>
+    <cs:fillRef idx="1">
+      <cs:styleClr val="auto"/>
+    </cs:fillRef>
+    <cs:effectRef idx="0"/>
+    <cs:fontRef idx="minor">
+      <a:schemeClr val="tx1"/>
+    </cs:fontRef>
+    <cs:spPr>
+      <a:solidFill>
+        <a:schemeClr val="phClr"/>
+      </a:solidFill>
+    </cs:spPr>
+  </cs:dataPoint3D>
+  <cs:dataPointLine>
+    <cs:lnRef idx="0">
+      <cs:styleClr val="auto"/>
+    </cs:lnRef>
+    <cs:fillRef idx="1"/>
+    <cs:effectRef idx="0"/>
+    <cs:fontRef idx="minor">
+      <a:schemeClr val="tx1"/>
+    </cs:fontRef>
+    <cs:spPr>
+      <a:ln w="28575" cap="rnd">
+        <a:solidFill>
+          <a:schemeClr val="phClr"/>
+        </a:solidFill>
+        <a:round/>
+      </a:ln>
+    </cs:spPr>
+  </cs:dataPointLine>
+  <cs:dataPointMarker>
+    <cs:lnRef idx="0">
+      <cs:styleClr val="auto"/>
+    </cs:lnRef>
+    <cs:fillRef idx="1">
+      <cs:styleClr val="auto"/>
+    </cs:fillRef>
+    <cs:effectRef idx="0"/>
+    <cs:fontRef idx="minor">
+      <a:schemeClr val="tx1"/>
+    </cs:fontRef>
+    <cs:spPr>
+      <a:solidFill>
+        <a:schemeClr val="phClr"/>
+      </a:solidFill>
+      <a:ln w="9525">
+        <a:solidFill>
+          <a:schemeClr val="phClr"/>
+        </a:solidFill>
+      </a:ln>
+    </cs:spPr>
+  </cs:dataPointMarker>
+  <cs:dataPointMarkerLayout symbol="circle" size="5"/>
+  <cs:dataPointWireframe>
+    <cs:lnRef idx="0">
+      <cs:styleClr val="auto"/>
+    </cs:lnRef>
+    <cs:fillRef idx="1"/>
+    <cs:effectRef idx="0"/>
+    <cs:fontRef idx="minor">
+      <a:schemeClr val="tx1"/>
+    </cs:fontRef>
+    <cs:spPr>
+      <a:ln w="9525" cap="rnd">
+        <a:solidFill>
+          <a:schemeClr val="phClr"/>
+        </a:solidFill>
+        <a:round/>
+      </a:ln>
+    </cs:spPr>
+  </cs:dataPointWireframe>
+  <cs:dataTable>
+    <cs:lnRef idx="0"/>
+    <cs:fillRef idx="0"/>
+    <cs:effectRef idx="0"/>
+    <cs:fontRef idx="minor">
+      <a:schemeClr val="tx1">
+        <a:lumMod val="65000"/>
+        <a:lumOff val="35000"/>
+      </a:schemeClr>
+    </cs:fontRef>
+    <cs:spPr>
+      <a:noFill/>
+      <a:ln w="9525" cap="flat" cmpd="sng" algn="ctr">
+        <a:solidFill>
+          <a:schemeClr val="tx1">
+            <a:lumMod val="15000"/>
+            <a:lumOff val="85000"/>
+          </a:schemeClr>
+        </a:solidFill>
+        <a:round/>
+      </a:ln>
+    </cs:spPr>
+    <cs:defRPr sz="900" kern="1200"/>
+  </cs:dataTable>
+  <cs:downBar>
+    <cs:lnRef idx="0"/>
+    <cs:fillRef idx="0"/>
+    <cs:effectRef idx="0"/>
+    <cs:fontRef idx="minor">
+      <a:schemeClr val="dk1"/>
+    </cs:fontRef>
+    <cs:spPr>
+      <a:solidFill>
+        <a:schemeClr val="dk1">
+          <a:lumMod val="65000"/>
+          <a:lumOff val="35000"/>
+        </a:schemeClr>
+      </a:solidFill>
+      <a:ln w="9525">
+        <a:solidFill>
+          <a:schemeClr val="tx1">
+            <a:lumMod val="65000"/>
+            <a:lumOff val="35000"/>
+          </a:schemeClr>
+        </a:solidFill>
+      </a:ln>
+    </cs:spPr>
+  </cs:downBar>
+  <cs:dropLine>
+    <cs:lnRef idx="0"/>
+    <cs:fillRef idx="0"/>
+    <cs:effectRef idx="0"/>
+    <cs:fontRef idx="minor">
+      <a:schemeClr val="tx1"/>
+    </cs:fontRef>
+    <cs:spPr>
+      <a:ln w="9525" cap="flat" cmpd="sng" algn="ctr">
+        <a:solidFill>
+          <a:schemeClr val="tx1">
+            <a:lumMod val="35000"/>
+            <a:lumOff val="65000"/>
+          </a:schemeClr>
+        </a:solidFill>
+        <a:round/>
+      </a:ln>
+    </cs:spPr>
+  </cs:dropLine>
+  <cs:errorBar>
+    <cs:lnRef idx="0"/>
+    <cs:fillRef idx="0"/>
+    <cs:effectRef idx="0"/>
+    <cs:fontRef idx="minor">
+      <a:schemeClr val="tx1"/>
+    </cs:fontRef>
+    <cs:spPr>
+      <a:ln w="9525" cap="flat" cmpd="sng" algn="ctr">
+        <a:solidFill>
+          <a:schemeClr val="tx1">
+            <a:lumMod val="65000"/>
+            <a:lumOff val="35000"/>
+          </a:schemeClr>
+        </a:solidFill>
+        <a:round/>
+      </a:ln>
+    </cs:spPr>
+  </cs:errorBar>
+  <cs:floor>
+    <cs:lnRef idx="0"/>
+    <cs:fillRef idx="0"/>
+    <cs:effectRef idx="0"/>
+    <cs:fontRef idx="minor">
+      <a:schemeClr val="tx1"/>
+    </cs:fontRef>
+    <cs:spPr>
+      <a:noFill/>
+      <a:ln>
+        <a:noFill/>
+      </a:ln>
+    </cs:spPr>
+  </cs:floor>
+  <cs:gridlineMajor>
+    <cs:lnRef idx="0"/>
+    <cs:fillRef idx="0"/>
+    <cs:effectRef idx="0"/>
+    <cs:fontRef idx="minor">
+      <a:schemeClr val="tx1"/>
+    </cs:fontRef>
+    <cs:spPr>
+      <a:ln w="9525" cap="flat" cmpd="sng" algn="ctr">
+        <a:solidFill>
+          <a:schemeClr val="tx1">
+            <a:lumMod val="15000"/>
+            <a:lumOff val="85000"/>
+          </a:schemeClr>
+        </a:solidFill>
+        <a:round/>
+      </a:ln>
+    </cs:spPr>
+  </cs:gridlineMajor>
+  <cs:gridlineMinor>
+    <cs:lnRef idx="0"/>
+    <cs:fillRef idx="0"/>
+    <cs:effectRef idx="0"/>
+    <cs:fontRef idx="minor">
+      <a:schemeClr val="tx1"/>
+    </cs:fontRef>
+    <cs:spPr>
+      <a:ln w="9525" cap="flat" cmpd="sng" algn="ctr">
+        <a:solidFill>
+          <a:schemeClr val="tx1">
+            <a:lumMod val="5000"/>
+            <a:lumOff val="95000"/>
+          </a:schemeClr>
+        </a:solidFill>
+        <a:round/>
+      </a:ln>
+    </cs:spPr>
+  </cs:gridlineMinor>
+  <cs:hiLoLine>
+    <cs:lnRef idx="0"/>
+    <cs:fillRef idx="0"/>
+    <cs:effectRef idx="0"/>
+    <cs:fontRef idx="minor">
+      <a:schemeClr val="tx1"/>
+    </cs:fontRef>
+    <cs:spPr>
+      <a:ln w="9525" cap="flat" cmpd="sng" algn="ctr">
+        <a:solidFill>
+          <a:schemeClr val="tx1">
+            <a:lumMod val="75000"/>
+            <a:lumOff val="25000"/>
+          </a:schemeClr>
+        </a:solidFill>
+        <a:round/>
+      </a:ln>
+    </cs:spPr>
+  </cs:hiLoLine>
+  <cs:leaderLine>
+    <cs:lnRef idx="0"/>
+    <cs:fillRef idx="0"/>
+    <cs:effectRef idx="0"/>
+    <cs:fontRef idx="minor">
+      <a:schemeClr val="tx1"/>
+    </cs:fontRef>
+    <cs:spPr>
+      <a:ln w="9525" cap="flat" cmpd="sng" algn="ctr">
+        <a:solidFill>
+          <a:schemeClr val="tx1">
+            <a:lumMod val="35000"/>
+            <a:lumOff val="65000"/>
+          </a:schemeClr>
+        </a:solidFill>
+        <a:round/>
+      </a:ln>
+    </cs:spPr>
+  </cs:leaderLine>
+  <cs:legend>
+    <cs:lnRef idx="0"/>
+    <cs:fillRef idx="0"/>
+    <cs:effectRef idx="0"/>
+    <cs:fontRef idx="minor">
+      <a:schemeClr val="tx1">
+        <a:lumMod val="65000"/>
+        <a:lumOff val="35000"/>
+      </a:schemeClr>
+    </cs:fontRef>
+    <cs:defRPr sz="900" kern="1200"/>
+  </cs:legend>
+  <cs:plotArea mods="allowNoFillOverride allowNoLineOverride">
+    <cs:lnRef idx="0"/>
+    <cs:fillRef idx="0"/>
+    <cs:effectRef idx="0"/>
+    <cs:fontRef idx="minor">
+      <a:schemeClr val="tx1"/>
+    </cs:fontRef>
+  </cs:plotArea>
+  <cs:plotArea3D mods="allowNoFillOverride allowNoLineOverride">
+    <cs:lnRef idx="0"/>
+    <cs:fillRef idx="0"/>
+    <cs:effectRef idx="0"/>
+    <cs:fontRef idx="minor">
+      <a:schemeClr val="tx1"/>
+    </cs:fontRef>
+  </cs:plotArea3D>
+  <cs:seriesAxis>
+    <cs:lnRef idx="0"/>
+    <cs:fillRef idx="0"/>
+    <cs:effectRef idx="0"/>
+    <cs:fontRef idx="minor">
+      <a:schemeClr val="tx1">
+        <a:lumMod val="65000"/>
+        <a:lumOff val="35000"/>
+      </a:schemeClr>
+    </cs:fontRef>
+    <cs:defRPr sz="900" kern="1200"/>
+  </cs:seriesAxis>
+  <cs:seriesLine>
+    <cs:lnRef idx="0"/>
+    <cs:fillRef idx="0"/>
+    <cs:effectRef idx="0"/>
+    <cs:fontRef idx="minor">
+      <a:schemeClr val="tx1"/>
+    </cs:fontRef>
+    <cs:spPr>
+      <a:ln w="9525" cap="flat" cmpd="sng" algn="ctr">
+        <a:solidFill>
+          <a:schemeClr val="tx1">
+            <a:lumMod val="35000"/>
+            <a:lumOff val="65000"/>
+          </a:schemeClr>
+        </a:solidFill>
+        <a:round/>
+      </a:ln>
+    </cs:spPr>
+  </cs:seriesLine>
+  <cs:title>
+    <cs:lnRef idx="0"/>
+    <cs:fillRef idx="0"/>
+    <cs:effectRef idx="0"/>
+    <cs:fontRef idx="minor">
+      <a:schemeClr val="tx1">
+        <a:lumMod val="65000"/>
+        <a:lumOff val="35000"/>
+      </a:schemeClr>
+    </cs:fontRef>
+    <cs:defRPr sz="1400" b="0" kern="1200" spc="0" baseline="0"/>
+  </cs:title>
+  <cs:trendline>
+    <cs:lnRef idx="0">
+      <cs:styleClr val="auto"/>
+    </cs:lnRef>
+    <cs:fillRef idx="0"/>
+    <cs:effectRef idx="0"/>
+    <cs:fontRef idx="minor">
+      <a:schemeClr val="tx1"/>
+    </cs:fontRef>
+    <cs:spPr>
+      <a:ln w="19050" cap="rnd">
+        <a:solidFill>
+          <a:schemeClr val="phClr"/>
+        </a:solidFill>
+        <a:prstDash val="sysDot"/>
+      </a:ln>
+    </cs:spPr>
+  </cs:trendline>
+  <cs:trendlineLabel>
+    <cs:lnRef idx="0"/>
+    <cs:fillRef idx="0"/>
+    <cs:effectRef idx="0"/>
+    <cs:fontRef idx="minor">
+      <a:schemeClr val="tx1">
+        <a:lumMod val="65000"/>
+        <a:lumOff val="35000"/>
+      </a:schemeClr>
+    </cs:fontRef>
+    <cs:defRPr sz="900" kern="1200"/>
+  </cs:trendlineLabel>
+  <cs:upBar>
+    <cs:lnRef idx="0"/>
+    <cs:fillRef idx="0"/>
+    <cs:effectRef idx="0"/>
+    <cs:fontRef idx="minor">
+      <a:schemeClr val="dk1"/>
+    </cs:fontRef>
+    <cs:spPr>
+      <a:solidFill>
+        <a:schemeClr val="lt1"/>
+      </a:solidFill>
+      <a:ln w="9525">
+        <a:solidFill>
+          <a:schemeClr val="tx1">
+            <a:lumMod val="15000"/>
+            <a:lumOff val="85000"/>
+          </a:schemeClr>
+        </a:solidFill>
+      </a:ln>
+    </cs:spPr>
+  </cs:upBar>
+  <cs:valueAxis>
+    <cs:lnRef idx="0"/>
+    <cs:fillRef idx="0"/>
+    <cs:effectRef idx="0"/>
+    <cs:fontRef idx="minor">
+      <a:schemeClr val="tx1">
+        <a:lumMod val="65000"/>
+        <a:lumOff val="35000"/>
+      </a:schemeClr>
+    </cs:fontRef>
+    <cs:defRPr sz="900" kern="1200"/>
+  </cs:valueAxis>
+  <cs:wall>
+    <cs:lnRef idx="0"/>
+    <cs:fillRef idx="0"/>
+    <cs:effectRef idx="0"/>
+    <cs:fontRef idx="minor">
+      <a:schemeClr val="tx1"/>
+    </cs:fontRef>
+    <cs:spPr>
+      <a:noFill/>
+      <a:ln>
+        <a:noFill/>
+      </a:ln>
+    </cs:spPr>
+  </cs:wall>
+</cs:chartStyle>
+</file>
+
+<file path=word/charts/style7.xml><?xml version="1.0" encoding="utf-8"?>
 <cs:chartStyle xmlns:cs="http://schemas.microsoft.com/office/drawing/2012/chartStyle" xmlns:a="http://schemas.openxmlformats.org/drawingml/2006/main" id="227">
   <cs:axisTitle>
     <cs:lnRef idx="0"/>

</xml_diff>

<commit_message>
docs: add image of dynamic to report
</commit_message>
<xml_diff>
--- a/report.docx
+++ b/report.docx
@@ -35,17 +35,193 @@
         </w:rPr>
         <w:t xml:space="preserve">Wir haben eine parallele </w:t>
       </w:r>
-      <w:r>
-        <w:rPr>
-          <w:lang w:val="de-DE"/>
-        </w:rPr>
-        <w:t>for-loop von OpenMp verwendet. Dabei haben die imageData Variable geshared, da dies ein Array ist, wo die Farbinformationen zu den Pixeln gespeichert werden. Die Datenstruktur kann geshared werden, da jeder Thread auf andere Indizes zugreift und somit keine Probleme enstehen. Zusätzlich sharen wir die Breite und die Höhe des Bildes, da diese Variablen nur gelesen werden</w:t>
-      </w:r>
-      <w:r>
-        <w:rPr>
-          <w:lang w:val="de-DE"/>
-        </w:rPr>
-        <w:t>. Per default sharen wir keine Variablen. Collapse haben wir auf 2 gesetzt, da es zwei for-loops ineinander sind. Diese for-loops können ohne Probleme collapsed werden, da die innere Iteration nichts von der Äußeren abhängt. Daher werden h*w Tasks erzeugt, die von den Threads bearbeitet werden können. Dadurch ist der Workload pro Thread besser aufgeteilt.</w:t>
+      <w:proofErr w:type="spellStart"/>
+      <w:r>
+        <w:rPr>
+          <w:lang w:val="de-DE"/>
+        </w:rPr>
+        <w:t>for</w:t>
+      </w:r>
+      <w:proofErr w:type="spellEnd"/>
+      <w:r>
+        <w:rPr>
+          <w:lang w:val="de-DE"/>
+        </w:rPr>
+        <w:t xml:space="preserve">-loop von </w:t>
+      </w:r>
+      <w:proofErr w:type="spellStart"/>
+      <w:r>
+        <w:rPr>
+          <w:lang w:val="de-DE"/>
+        </w:rPr>
+        <w:t>OpenMp</w:t>
+      </w:r>
+      <w:proofErr w:type="spellEnd"/>
+      <w:r>
+        <w:rPr>
+          <w:lang w:val="de-DE"/>
+        </w:rPr>
+        <w:t xml:space="preserve"> verwendet. Dabei haben die </w:t>
+      </w:r>
+      <w:proofErr w:type="spellStart"/>
+      <w:r>
+        <w:rPr>
+          <w:lang w:val="de-DE"/>
+        </w:rPr>
+        <w:t>imageData</w:t>
+      </w:r>
+      <w:proofErr w:type="spellEnd"/>
+      <w:r>
+        <w:rPr>
+          <w:lang w:val="de-DE"/>
+        </w:rPr>
+        <w:t xml:space="preserve"> Variable </w:t>
+      </w:r>
+      <w:proofErr w:type="spellStart"/>
+      <w:r>
+        <w:rPr>
+          <w:lang w:val="de-DE"/>
+        </w:rPr>
+        <w:t>geshared</w:t>
+      </w:r>
+      <w:proofErr w:type="spellEnd"/>
+      <w:r>
+        <w:rPr>
+          <w:lang w:val="de-DE"/>
+        </w:rPr>
+        <w:t xml:space="preserve">, da dies ein Array ist, wo die Farbinformationen zu den Pixeln gespeichert werden. Die Datenstruktur kann </w:t>
+      </w:r>
+      <w:proofErr w:type="spellStart"/>
+      <w:r>
+        <w:rPr>
+          <w:lang w:val="de-DE"/>
+        </w:rPr>
+        <w:t>geshared</w:t>
+      </w:r>
+      <w:proofErr w:type="spellEnd"/>
+      <w:r>
+        <w:rPr>
+          <w:lang w:val="de-DE"/>
+        </w:rPr>
+        <w:t xml:space="preserve"> werden, da jeder Thread auf andere Indizes zugreift und somit keine Probleme </w:t>
+      </w:r>
+      <w:proofErr w:type="spellStart"/>
+      <w:r>
+        <w:rPr>
+          <w:lang w:val="de-DE"/>
+        </w:rPr>
+        <w:t>enstehen</w:t>
+      </w:r>
+      <w:proofErr w:type="spellEnd"/>
+      <w:r>
+        <w:rPr>
+          <w:lang w:val="de-DE"/>
+        </w:rPr>
+        <w:t xml:space="preserve">. Zusätzlich </w:t>
+      </w:r>
+      <w:proofErr w:type="spellStart"/>
+      <w:r>
+        <w:rPr>
+          <w:lang w:val="de-DE"/>
+        </w:rPr>
+        <w:t>sharen</w:t>
+      </w:r>
+      <w:proofErr w:type="spellEnd"/>
+      <w:r>
+        <w:rPr>
+          <w:lang w:val="de-DE"/>
+        </w:rPr>
+        <w:t xml:space="preserve"> wir die Breite und die Höhe des Bildes, da diese Variablen nur gelesen werden</w:t>
+      </w:r>
+      <w:r>
+        <w:rPr>
+          <w:lang w:val="de-DE"/>
+        </w:rPr>
+        <w:t xml:space="preserve">. Per </w:t>
+      </w:r>
+      <w:proofErr w:type="spellStart"/>
+      <w:r>
+        <w:rPr>
+          <w:lang w:val="de-DE"/>
+        </w:rPr>
+        <w:t>default</w:t>
+      </w:r>
+      <w:proofErr w:type="spellEnd"/>
+      <w:r>
+        <w:rPr>
+          <w:lang w:val="de-DE"/>
+        </w:rPr>
+        <w:t xml:space="preserve"> </w:t>
+      </w:r>
+      <w:proofErr w:type="spellStart"/>
+      <w:r>
+        <w:rPr>
+          <w:lang w:val="de-DE"/>
+        </w:rPr>
+        <w:t>sharen</w:t>
+      </w:r>
+      <w:proofErr w:type="spellEnd"/>
+      <w:r>
+        <w:rPr>
+          <w:lang w:val="de-DE"/>
+        </w:rPr>
+        <w:t xml:space="preserve"> wir keine Variablen. </w:t>
+      </w:r>
+      <w:proofErr w:type="spellStart"/>
+      <w:r>
+        <w:rPr>
+          <w:lang w:val="de-DE"/>
+        </w:rPr>
+        <w:t>Collapse</w:t>
+      </w:r>
+      <w:proofErr w:type="spellEnd"/>
+      <w:r>
+        <w:rPr>
+          <w:lang w:val="de-DE"/>
+        </w:rPr>
+        <w:t xml:space="preserve"> haben wir auf 2 gesetzt, da es zwei </w:t>
+      </w:r>
+      <w:proofErr w:type="spellStart"/>
+      <w:r>
+        <w:rPr>
+          <w:lang w:val="de-DE"/>
+        </w:rPr>
+        <w:t>for</w:t>
+      </w:r>
+      <w:proofErr w:type="spellEnd"/>
+      <w:r>
+        <w:rPr>
+          <w:lang w:val="de-DE"/>
+        </w:rPr>
+        <w:t xml:space="preserve">-loops ineinander sind. Diese </w:t>
+      </w:r>
+      <w:proofErr w:type="spellStart"/>
+      <w:r>
+        <w:rPr>
+          <w:lang w:val="de-DE"/>
+        </w:rPr>
+        <w:t>for</w:t>
+      </w:r>
+      <w:proofErr w:type="spellEnd"/>
+      <w:r>
+        <w:rPr>
+          <w:lang w:val="de-DE"/>
+        </w:rPr>
+        <w:t xml:space="preserve">-loops können ohne Probleme </w:t>
+      </w:r>
+      <w:proofErr w:type="spellStart"/>
+      <w:r>
+        <w:rPr>
+          <w:lang w:val="de-DE"/>
+        </w:rPr>
+        <w:t>collapsed</w:t>
+      </w:r>
+      <w:proofErr w:type="spellEnd"/>
+      <w:r>
+        <w:rPr>
+          <w:lang w:val="de-DE"/>
+        </w:rPr>
+        <w:t xml:space="preserve"> werden, da die innere Iteration nichts von der Äußeren abhängt. Daher werden h*w Tasks erzeugt, die von den Threads bearbeitet werden können. Dadurch ist der Workload pro Thread besser aufgeteilt.</w:t>
       </w:r>
       <w:r>
         <w:rPr>
@@ -66,6 +242,7 @@
         </w:rPr>
         <w:t xml:space="preserve">Das Schedule haben wir auf </w:t>
       </w:r>
+      <w:proofErr w:type="spellStart"/>
       <w:r>
         <w:rPr>
           <w:b/>
@@ -74,6 +251,7 @@
         </w:rPr>
         <w:t>static</w:t>
       </w:r>
+      <w:proofErr w:type="spellEnd"/>
       <w:r>
         <w:rPr>
           <w:b/>
@@ -98,7 +276,21 @@
         <w:rPr>
           <w:lang w:val="de-DE"/>
         </w:rPr>
-        <w:t>hier die Blöcke die bearbeitet werden müssen gleich auf alles Threads aufgeteilt werden.</w:t>
+        <w:t xml:space="preserve">hier die </w:t>
+      </w:r>
+      <w:proofErr w:type="gramStart"/>
+      <w:r>
+        <w:rPr>
+          <w:lang w:val="de-DE"/>
+        </w:rPr>
+        <w:t>Blöcke</w:t>
+      </w:r>
+      <w:proofErr w:type="gramEnd"/>
+      <w:r>
+        <w:rPr>
+          <w:lang w:val="de-DE"/>
+        </w:rPr>
+        <w:t xml:space="preserve"> die bearbeitet werden müssen gleich auf alles Threads aufgeteilt werden.</w:t>
       </w:r>
     </w:p>
     <w:p>
@@ -171,8 +363,18 @@
           <w:bCs/>
           <w:lang w:val="de-DE"/>
         </w:rPr>
-        <w:t>Schedule: static</w:t>
-      </w:r>
+        <w:t xml:space="preserve">Schedule: </w:t>
+      </w:r>
+      <w:proofErr w:type="spellStart"/>
+      <w:r>
+        <w:rPr>
+          <w:b/>
+          <w:bCs/>
+          <w:lang w:val="de-DE"/>
+        </w:rPr>
+        <w:t>static</w:t>
+      </w:r>
+      <w:proofErr w:type="spellEnd"/>
     </w:p>
     <w:p>
       <w:pPr>
@@ -181,6 +383,7 @@
           <w:lang w:val="de-DE"/>
         </w:rPr>
       </w:pPr>
+      <w:proofErr w:type="spellStart"/>
       <w:r>
         <w:rPr>
           <w:lang w:val="de-DE"/>
@@ -191,7 +394,14 @@
         <w:rPr>
           <w:lang w:val="de-DE"/>
         </w:rPr>
-        <w:t>axIterations =</w:t>
+        <w:t>axIterations</w:t>
+      </w:r>
+      <w:proofErr w:type="spellEnd"/>
+      <w:r>
+        <w:rPr>
+          <w:lang w:val="de-DE"/>
+        </w:rPr>
+        <w:t xml:space="preserve"> =</w:t>
       </w:r>
       <w:r>
         <w:rPr>
@@ -222,7 +432,21 @@
         <w:rPr>
           <w:lang w:val="de-DE"/>
         </w:rPr>
-        <w:t xml:space="preserve">Dieser Versuch wurde mit einer maxIteration von 100 und einer Breite und Höhe von 1024px ausgeführt. Dabei wurde das Programm mit 1 bis </w:t>
+        <w:t xml:space="preserve">Dieser Versuch wurde mit einer </w:t>
+      </w:r>
+      <w:proofErr w:type="spellStart"/>
+      <w:r>
+        <w:rPr>
+          <w:lang w:val="de-DE"/>
+        </w:rPr>
+        <w:t>maxIteration</w:t>
+      </w:r>
+      <w:proofErr w:type="spellEnd"/>
+      <w:r>
+        <w:rPr>
+          <w:lang w:val="de-DE"/>
+        </w:rPr>
+        <w:t xml:space="preserve"> von 100 und einer Breite und Höhe von 1024px ausgeführt. Dabei wurde das Programm mit 1 bis </w:t>
       </w:r>
       <w:r>
         <w:rPr>
@@ -303,13 +527,97 @@
         <w:rPr>
           <w:lang w:val="de-DE"/>
         </w:rPr>
-        <w:t xml:space="preserve">In der nächsten Grafik sieht man den Speedup des Programms. Hier wurde die sequenzielle Laufzeit durch parallele Laufzeit für jeden Thread dividiert. Der Speedup bei zwei Threads ist fast 2, daher </w:t>
-      </w:r>
-      <w:r>
-        <w:rPr>
-          <w:lang w:val="de-DE"/>
-        </w:rPr>
-        <w:t>wurde die Laufzeit beinahe halbiert. 3 Threads sind deutlich langsamer als 2 Threads. Bei 4 Threads liegt der Speedup bei 2.71, was schon nicht mehr den Optimalen 4 entspricht. Bei 6 Threads steigt der Speedup wieder deutlich auf 3,64 und bei 8 Threads liegt der Speedup bei 4.52, was nur etwas besser ist als eine 4-fach bessere Laufzeit. Der Speedup steigt nicht linear mit der Anzahl der Threads und sinkt immer weiter ab bei weiteren Threads.</w:t>
+        <w:t xml:space="preserve">In der nächsten Grafik sieht man den </w:t>
+      </w:r>
+      <w:proofErr w:type="spellStart"/>
+      <w:r>
+        <w:rPr>
+          <w:lang w:val="de-DE"/>
+        </w:rPr>
+        <w:t>Speedup</w:t>
+      </w:r>
+      <w:proofErr w:type="spellEnd"/>
+      <w:r>
+        <w:rPr>
+          <w:lang w:val="de-DE"/>
+        </w:rPr>
+        <w:t xml:space="preserve"> des Programms. Hier wurde die sequenzielle Laufzeit durch parallele Laufzeit für jeden Thread dividiert. Der </w:t>
+      </w:r>
+      <w:proofErr w:type="spellStart"/>
+      <w:r>
+        <w:rPr>
+          <w:lang w:val="de-DE"/>
+        </w:rPr>
+        <w:t>Speedup</w:t>
+      </w:r>
+      <w:proofErr w:type="spellEnd"/>
+      <w:r>
+        <w:rPr>
+          <w:lang w:val="de-DE"/>
+        </w:rPr>
+        <w:t xml:space="preserve"> bei zwei Threads ist fast 2, daher </w:t>
+      </w:r>
+      <w:r>
+        <w:rPr>
+          <w:lang w:val="de-DE"/>
+        </w:rPr>
+        <w:t xml:space="preserve">wurde die Laufzeit beinahe halbiert. 3 Threads sind deutlich langsamer als 2 Threads. Bei 4 Threads liegt der </w:t>
+      </w:r>
+      <w:proofErr w:type="spellStart"/>
+      <w:r>
+        <w:rPr>
+          <w:lang w:val="de-DE"/>
+        </w:rPr>
+        <w:t>Speedup</w:t>
+      </w:r>
+      <w:proofErr w:type="spellEnd"/>
+      <w:r>
+        <w:rPr>
+          <w:lang w:val="de-DE"/>
+        </w:rPr>
+        <w:t xml:space="preserve"> bei 2.71, was schon nicht mehr den Optimalen 4 entspricht. Bei 6 Threads steigt der </w:t>
+      </w:r>
+      <w:proofErr w:type="spellStart"/>
+      <w:r>
+        <w:rPr>
+          <w:lang w:val="de-DE"/>
+        </w:rPr>
+        <w:t>Speedup</w:t>
+      </w:r>
+      <w:proofErr w:type="spellEnd"/>
+      <w:r>
+        <w:rPr>
+          <w:lang w:val="de-DE"/>
+        </w:rPr>
+        <w:t xml:space="preserve"> wieder deutlich auf 3,64 und bei 8 Threads liegt der </w:t>
+      </w:r>
+      <w:proofErr w:type="spellStart"/>
+      <w:r>
+        <w:rPr>
+          <w:lang w:val="de-DE"/>
+        </w:rPr>
+        <w:t>Speedup</w:t>
+      </w:r>
+      <w:proofErr w:type="spellEnd"/>
+      <w:r>
+        <w:rPr>
+          <w:lang w:val="de-DE"/>
+        </w:rPr>
+        <w:t xml:space="preserve"> bei 4.52, was nur etwas besser ist als eine 4-fach bessere Laufzeit. Der </w:t>
+      </w:r>
+      <w:proofErr w:type="spellStart"/>
+      <w:r>
+        <w:rPr>
+          <w:lang w:val="de-DE"/>
+        </w:rPr>
+        <w:t>Speedup</w:t>
+      </w:r>
+      <w:proofErr w:type="spellEnd"/>
+      <w:r>
+        <w:rPr>
+          <w:lang w:val="de-DE"/>
+        </w:rPr>
+        <w:t xml:space="preserve"> steigt nicht linear mit der Anzahl der Threads und sinkt immer weiter ab bei weiteren Threads.</w:t>
       </w:r>
     </w:p>
     <w:p>
@@ -368,6 +676,7 @@
           <w:lang w:val="de-DE"/>
         </w:rPr>
       </w:pPr>
+      <w:proofErr w:type="spellStart"/>
       <w:r>
         <w:rPr>
           <w:lang w:val="de-DE"/>
@@ -379,7 +688,14 @@
         <w:rPr>
           <w:lang w:val="de-DE"/>
         </w:rPr>
-        <w:t>axIterations = 500</w:t>
+        <w:t>axIterations</w:t>
+      </w:r>
+      <w:proofErr w:type="spellEnd"/>
+      <w:r>
+        <w:rPr>
+          <w:lang w:val="de-DE"/>
+        </w:rPr>
+        <w:t xml:space="preserve"> = 500</w:t>
       </w:r>
     </w:p>
     <w:p>
@@ -392,7 +708,21 @@
         <w:rPr>
           <w:lang w:val="de-DE"/>
         </w:rPr>
-        <w:t xml:space="preserve">Dieser Versuch wurde mit einer maxIteration von </w:t>
+        <w:t xml:space="preserve">Dieser Versuch wurde mit einer </w:t>
+      </w:r>
+      <w:proofErr w:type="spellStart"/>
+      <w:r>
+        <w:rPr>
+          <w:lang w:val="de-DE"/>
+        </w:rPr>
+        <w:t>maxIteration</w:t>
+      </w:r>
+      <w:proofErr w:type="spellEnd"/>
+      <w:r>
+        <w:rPr>
+          <w:lang w:val="de-DE"/>
+        </w:rPr>
+        <w:t xml:space="preserve"> von </w:t>
       </w:r>
       <w:r>
         <w:rPr>
@@ -525,7 +855,35 @@
           <w:lang w:val="de-DE"/>
         </w:rPr>
         <w:lastRenderedPageBreak/>
-        <w:t xml:space="preserve">In der nächsten Grafik sieht man den Speedup des Programms. Hier wurde die sequenzielle Laufzeit durch parallele Laufzeit für jeden Thread dividiert. Der Speedup bei zwei Threads ist fast 2, daher wurde die Laufzeit beinahe halbiert. 3 Threads sind deutlich langsamer als 2 Threads. Bei </w:t>
+        <w:t xml:space="preserve">In der nächsten Grafik sieht man den </w:t>
+      </w:r>
+      <w:proofErr w:type="spellStart"/>
+      <w:r>
+        <w:rPr>
+          <w:lang w:val="de-DE"/>
+        </w:rPr>
+        <w:t>Speedup</w:t>
+      </w:r>
+      <w:proofErr w:type="spellEnd"/>
+      <w:r>
+        <w:rPr>
+          <w:lang w:val="de-DE"/>
+        </w:rPr>
+        <w:t xml:space="preserve"> des Programms. Hier wurde die sequenzielle Laufzeit durch parallele Laufzeit für jeden Thread dividiert. Der </w:t>
+      </w:r>
+      <w:proofErr w:type="spellStart"/>
+      <w:r>
+        <w:rPr>
+          <w:lang w:val="de-DE"/>
+        </w:rPr>
+        <w:t>Speedup</w:t>
+      </w:r>
+      <w:proofErr w:type="spellEnd"/>
+      <w:r>
+        <w:rPr>
+          <w:lang w:val="de-DE"/>
+        </w:rPr>
+        <w:t xml:space="preserve"> bei zwei Threads ist fast 2, daher wurde die Laufzeit beinahe halbiert. 3 Threads sind deutlich langsamer als 2 Threads. Bei </w:t>
       </w:r>
       <w:r>
         <w:rPr>
@@ -537,7 +895,35 @@
         <w:rPr>
           <w:lang w:val="de-DE"/>
         </w:rPr>
-        <w:t xml:space="preserve"> Threads liegt der Speedup bei 1.60, was deutlich weniger ist als bei 100 Iterationen und weit unter dem Optimum. Bei 6 Threads steigt der Speedup wieder deutlich auf 3,</w:t>
+        <w:t xml:space="preserve"> Threads liegt der </w:t>
+      </w:r>
+      <w:proofErr w:type="spellStart"/>
+      <w:r>
+        <w:rPr>
+          <w:lang w:val="de-DE"/>
+        </w:rPr>
+        <w:t>Speedup</w:t>
+      </w:r>
+      <w:proofErr w:type="spellEnd"/>
+      <w:r>
+        <w:rPr>
+          <w:lang w:val="de-DE"/>
+        </w:rPr>
+        <w:t xml:space="preserve"> bei 1.60, was deutlich weniger ist als bei 100 Iterationen und weit unter dem Optimum. Bei 6 Threads steigt der </w:t>
+      </w:r>
+      <w:proofErr w:type="spellStart"/>
+      <w:r>
+        <w:rPr>
+          <w:lang w:val="de-DE"/>
+        </w:rPr>
+        <w:t>Speedup</w:t>
+      </w:r>
+      <w:proofErr w:type="spellEnd"/>
+      <w:r>
+        <w:rPr>
+          <w:lang w:val="de-DE"/>
+        </w:rPr>
+        <w:t xml:space="preserve"> wieder deutlich auf 3,</w:t>
       </w:r>
       <w:r>
         <w:rPr>
@@ -549,13 +935,69 @@
         <w:rPr>
           <w:lang w:val="de-DE"/>
         </w:rPr>
-        <w:t xml:space="preserve"> und bei 8 Threads liegt der Speedup bei 4</w:t>
-      </w:r>
-      <w:r>
-        <w:rPr>
-          <w:lang w:val="de-DE"/>
-        </w:rPr>
-        <w:t>. Die Speedup Werte liegen unter den Tests mit 100 maxIterations und auch weit unter dem Optimum. Der Speedup steigt nicht linear mit der Anzahl der Threads und sinkt immer weiter ab bei weiteren Threads.</w:t>
+        <w:t xml:space="preserve"> und bei 8 Threads liegt der </w:t>
+      </w:r>
+      <w:proofErr w:type="spellStart"/>
+      <w:r>
+        <w:rPr>
+          <w:lang w:val="de-DE"/>
+        </w:rPr>
+        <w:t>Speedup</w:t>
+      </w:r>
+      <w:proofErr w:type="spellEnd"/>
+      <w:r>
+        <w:rPr>
+          <w:lang w:val="de-DE"/>
+        </w:rPr>
+        <w:t xml:space="preserve"> bei 4</w:t>
+      </w:r>
+      <w:r>
+        <w:rPr>
+          <w:lang w:val="de-DE"/>
+        </w:rPr>
+        <w:t xml:space="preserve">. Die </w:t>
+      </w:r>
+      <w:proofErr w:type="spellStart"/>
+      <w:r>
+        <w:rPr>
+          <w:lang w:val="de-DE"/>
+        </w:rPr>
+        <w:t>Speedup</w:t>
+      </w:r>
+      <w:proofErr w:type="spellEnd"/>
+      <w:r>
+        <w:rPr>
+          <w:lang w:val="de-DE"/>
+        </w:rPr>
+        <w:t xml:space="preserve"> Werte liegen unter den Tests mit 100 </w:t>
+      </w:r>
+      <w:proofErr w:type="spellStart"/>
+      <w:r>
+        <w:rPr>
+          <w:lang w:val="de-DE"/>
+        </w:rPr>
+        <w:t>maxIterations</w:t>
+      </w:r>
+      <w:proofErr w:type="spellEnd"/>
+      <w:r>
+        <w:rPr>
+          <w:lang w:val="de-DE"/>
+        </w:rPr>
+        <w:t xml:space="preserve"> und auch weit unter dem Optimum. Der </w:t>
+      </w:r>
+      <w:proofErr w:type="spellStart"/>
+      <w:r>
+        <w:rPr>
+          <w:lang w:val="de-DE"/>
+        </w:rPr>
+        <w:t>Speedup</w:t>
+      </w:r>
+      <w:proofErr w:type="spellEnd"/>
+      <w:r>
+        <w:rPr>
+          <w:lang w:val="de-DE"/>
+        </w:rPr>
+        <w:t xml:space="preserve"> steigt nicht linear mit der Anzahl der Threads und sinkt immer weiter ab bei weiteren Threads.</w:t>
       </w:r>
     </w:p>
     <w:p>
@@ -609,12 +1051,20 @@
           <w:lang w:val="de-DE"/>
         </w:rPr>
       </w:pPr>
+      <w:proofErr w:type="spellStart"/>
       <w:r>
         <w:rPr>
           <w:lang w:val="de-DE"/>
         </w:rPr>
         <w:lastRenderedPageBreak/>
-        <w:t>maxIterations=1000</w:t>
+        <w:t>maxIterations</w:t>
+      </w:r>
+      <w:proofErr w:type="spellEnd"/>
+      <w:r>
+        <w:rPr>
+          <w:lang w:val="de-DE"/>
+        </w:rPr>
+        <w:t>=1000</w:t>
       </w:r>
     </w:p>
     <w:p>
@@ -634,7 +1084,21 @@
         <w:rPr>
           <w:lang w:val="de-DE"/>
         </w:rPr>
-        <w:t xml:space="preserve">Dieser Versuch wurde mit einer maxIteration von </w:t>
+        <w:t xml:space="preserve">Dieser Versuch wurde mit einer </w:t>
+      </w:r>
+      <w:proofErr w:type="spellStart"/>
+      <w:r>
+        <w:rPr>
+          <w:lang w:val="de-DE"/>
+        </w:rPr>
+        <w:t>maxIteration</w:t>
+      </w:r>
+      <w:proofErr w:type="spellEnd"/>
+      <w:r>
+        <w:rPr>
+          <w:lang w:val="de-DE"/>
+        </w:rPr>
+        <w:t xml:space="preserve"> von </w:t>
       </w:r>
       <w:r>
         <w:rPr>
@@ -738,7 +1202,147 @@
         <w:rPr>
           <w:lang w:val="de-DE"/>
         </w:rPr>
-        <w:t>In der nächsten Grafik sieht man den Speedup des Programms. Hier wurde die sequenzielle Laufzeit durch parallele Laufzeit für jeden Thread dividiert. Der Speedup bei zwei Threads ist fast 2, daher wurde die Laufzeit beinahe halbiert, was optimal ist. 3 Threads sind deutlich langsamer als 2 Threads. Bei 3 Threads liegt der Speedup bei 1.63, was deutlich weniger ist als bei 100 Iterationen, aber ähnlich zu den 500 maxIterations und weit unter dem Optimum. Bei 6 Threads steigt der Speedup wieder deutlich auf 3,23 und bei 8 Threads liegt der Speedup bei 3.9. Die Werte sind ähnlich zu den Werten bei 500 maxIterations Die Speedup Werte liegen unter den Tests mit 100 maxIterations und auch weit unter dem Optimum. Der Speedup steigt nicht linear mit der Anzahl der Threads und sinkt immer weiter ab bei weiteren Threads.</w:t>
+        <w:t xml:space="preserve">In der nächsten Grafik sieht man den </w:t>
+      </w:r>
+      <w:proofErr w:type="spellStart"/>
+      <w:r>
+        <w:rPr>
+          <w:lang w:val="de-DE"/>
+        </w:rPr>
+        <w:t>Speedup</w:t>
+      </w:r>
+      <w:proofErr w:type="spellEnd"/>
+      <w:r>
+        <w:rPr>
+          <w:lang w:val="de-DE"/>
+        </w:rPr>
+        <w:t xml:space="preserve"> des Programms. Hier wurde die sequenzielle Laufzeit durch parallele Laufzeit für jeden Thread dividiert. Der </w:t>
+      </w:r>
+      <w:proofErr w:type="spellStart"/>
+      <w:r>
+        <w:rPr>
+          <w:lang w:val="de-DE"/>
+        </w:rPr>
+        <w:t>Speedup</w:t>
+      </w:r>
+      <w:proofErr w:type="spellEnd"/>
+      <w:r>
+        <w:rPr>
+          <w:lang w:val="de-DE"/>
+        </w:rPr>
+        <w:t xml:space="preserve"> bei zwei Threads ist fast 2, daher wurde die Laufzeit beinahe halbiert, was optimal ist. 3 Threads sind deutlich langsamer als 2 Threads. Bei 3 Threads liegt der </w:t>
+      </w:r>
+      <w:proofErr w:type="spellStart"/>
+      <w:r>
+        <w:rPr>
+          <w:lang w:val="de-DE"/>
+        </w:rPr>
+        <w:t>Speedup</w:t>
+      </w:r>
+      <w:proofErr w:type="spellEnd"/>
+      <w:r>
+        <w:rPr>
+          <w:lang w:val="de-DE"/>
+        </w:rPr>
+        <w:t xml:space="preserve"> bei 1.63, was deutlich weniger ist als bei 100 Iterationen, aber ähnlich zu den 500 </w:t>
+      </w:r>
+      <w:proofErr w:type="spellStart"/>
+      <w:r>
+        <w:rPr>
+          <w:lang w:val="de-DE"/>
+        </w:rPr>
+        <w:t>maxIterations</w:t>
+      </w:r>
+      <w:proofErr w:type="spellEnd"/>
+      <w:r>
+        <w:rPr>
+          <w:lang w:val="de-DE"/>
+        </w:rPr>
+        <w:t xml:space="preserve"> und weit unter dem Optimum. Bei 6 Threads steigt der </w:t>
+      </w:r>
+      <w:proofErr w:type="spellStart"/>
+      <w:r>
+        <w:rPr>
+          <w:lang w:val="de-DE"/>
+        </w:rPr>
+        <w:t>Speedup</w:t>
+      </w:r>
+      <w:proofErr w:type="spellEnd"/>
+      <w:r>
+        <w:rPr>
+          <w:lang w:val="de-DE"/>
+        </w:rPr>
+        <w:t xml:space="preserve"> wieder deutlich auf 3,23 und bei 8 Threads liegt der </w:t>
+      </w:r>
+      <w:proofErr w:type="spellStart"/>
+      <w:r>
+        <w:rPr>
+          <w:lang w:val="de-DE"/>
+        </w:rPr>
+        <w:t>Speedup</w:t>
+      </w:r>
+      <w:proofErr w:type="spellEnd"/>
+      <w:r>
+        <w:rPr>
+          <w:lang w:val="de-DE"/>
+        </w:rPr>
+        <w:t xml:space="preserve"> bei 3.9. Die Werte sind ähnlich zu den Werten bei 500 </w:t>
+      </w:r>
+      <w:proofErr w:type="spellStart"/>
+      <w:r>
+        <w:rPr>
+          <w:lang w:val="de-DE"/>
+        </w:rPr>
+        <w:t>maxIterations</w:t>
+      </w:r>
+      <w:proofErr w:type="spellEnd"/>
+      <w:r>
+        <w:rPr>
+          <w:lang w:val="de-DE"/>
+        </w:rPr>
+        <w:t xml:space="preserve"> Die </w:t>
+      </w:r>
+      <w:proofErr w:type="spellStart"/>
+      <w:r>
+        <w:rPr>
+          <w:lang w:val="de-DE"/>
+        </w:rPr>
+        <w:t>Speedup</w:t>
+      </w:r>
+      <w:proofErr w:type="spellEnd"/>
+      <w:r>
+        <w:rPr>
+          <w:lang w:val="de-DE"/>
+        </w:rPr>
+        <w:t xml:space="preserve"> Werte liegen unter den Tests mit 100 </w:t>
+      </w:r>
+      <w:proofErr w:type="spellStart"/>
+      <w:r>
+        <w:rPr>
+          <w:lang w:val="de-DE"/>
+        </w:rPr>
+        <w:t>maxIterations</w:t>
+      </w:r>
+      <w:proofErr w:type="spellEnd"/>
+      <w:r>
+        <w:rPr>
+          <w:lang w:val="de-DE"/>
+        </w:rPr>
+        <w:t xml:space="preserve"> und auch weit unter dem Optimum. Der </w:t>
+      </w:r>
+      <w:proofErr w:type="spellStart"/>
+      <w:r>
+        <w:rPr>
+          <w:lang w:val="de-DE"/>
+        </w:rPr>
+        <w:t>Speedup</w:t>
+      </w:r>
+      <w:proofErr w:type="spellEnd"/>
+      <w:r>
+        <w:rPr>
+          <w:lang w:val="de-DE"/>
+        </w:rPr>
+        <w:t xml:space="preserve"> steigt nicht linear mit der Anzahl der Threads und sinkt immer weiter ab bei weiteren Threads.</w:t>
       </w:r>
     </w:p>
     <w:p>
@@ -798,6 +1402,7 @@
         </w:rPr>
         <w:t xml:space="preserve"> Tests wurden mit </w:t>
       </w:r>
+      <w:proofErr w:type="spellStart"/>
       <w:r>
         <w:rPr>
           <w:b/>
@@ -806,12 +1411,14 @@
         </w:rPr>
         <w:t>dynamic</w:t>
       </w:r>
+      <w:proofErr w:type="spellEnd"/>
       <w:r>
         <w:rPr>
           <w:lang w:val="de-DE"/>
         </w:rPr>
         <w:t xml:space="preserve"> und </w:t>
       </w:r>
+      <w:proofErr w:type="spellStart"/>
       <w:r>
         <w:rPr>
           <w:b/>
@@ -820,6 +1427,7 @@
         </w:rPr>
         <w:t>guided</w:t>
       </w:r>
+      <w:proofErr w:type="spellEnd"/>
       <w:r>
         <w:rPr>
           <w:lang w:val="de-DE"/>
@@ -836,7 +1444,7 @@
         <w:rPr>
           <w:lang w:val="de-DE"/>
         </w:rPr>
-        <w:t xml:space="preserve">teilweisen </w:t>
+        <w:t xml:space="preserve">teilweise </w:t>
       </w:r>
       <w:r>
         <w:rPr>
@@ -854,7 +1462,21 @@
         <w:rPr>
           <w:lang w:val="de-DE"/>
         </w:rPr>
-        <w:t xml:space="preserve">en Speedup </w:t>
+        <w:t xml:space="preserve">en </w:t>
+      </w:r>
+      <w:proofErr w:type="spellStart"/>
+      <w:r>
+        <w:rPr>
+          <w:lang w:val="de-DE"/>
+        </w:rPr>
+        <w:t>Speedup</w:t>
+      </w:r>
+      <w:proofErr w:type="spellEnd"/>
+      <w:r>
+        <w:rPr>
+          <w:lang w:val="de-DE"/>
+        </w:rPr>
+        <w:t xml:space="preserve"> </w:t>
       </w:r>
       <w:r>
         <w:rPr>
@@ -862,6 +1484,7 @@
         </w:rPr>
         <w:t xml:space="preserve">als bei </w:t>
       </w:r>
+      <w:proofErr w:type="spellStart"/>
       <w:r>
         <w:rPr>
           <w:b/>
@@ -870,6 +1493,7 @@
         </w:rPr>
         <w:t>static</w:t>
       </w:r>
+      <w:proofErr w:type="spellEnd"/>
       <w:r>
         <w:rPr>
           <w:lang w:val="de-DE"/>
@@ -956,7 +1580,35 @@
         <w:rPr>
           <w:lang w:val="de-DE"/>
         </w:rPr>
-        <w:t xml:space="preserve"> schedule(dynamic)</w:t>
+        <w:t xml:space="preserve"> </w:t>
+      </w:r>
+      <w:proofErr w:type="spellStart"/>
+      <w:r>
+        <w:rPr>
+          <w:lang w:val="de-DE"/>
+        </w:rPr>
+        <w:t>schedule</w:t>
+      </w:r>
+      <w:proofErr w:type="spellEnd"/>
+      <w:r>
+        <w:rPr>
+          <w:lang w:val="de-DE"/>
+        </w:rPr>
+        <w:t>(</w:t>
+      </w:r>
+      <w:proofErr w:type="spellStart"/>
+      <w:r>
+        <w:rPr>
+          <w:lang w:val="de-DE"/>
+        </w:rPr>
+        <w:t>guided</w:t>
+      </w:r>
+      <w:proofErr w:type="spellEnd"/>
+      <w:r>
+        <w:rPr>
+          <w:lang w:val="de-DE"/>
+        </w:rPr>
+        <w:t>)</w:t>
       </w:r>
     </w:p>
     <w:p>
@@ -970,13 +1622,43 @@
         <w:rPr>
           <w:lang w:val="de-DE"/>
         </w:rPr>
-        <w:t>Ein 7x Speedup bei 8 Threads im Ver</w:t>
-      </w:r>
-      <w:r>
-        <w:rPr>
-          <w:lang w:val="de-DE"/>
-        </w:rPr>
-        <w:t>gleich zu 4.5 bei static</w:t>
+        <w:t xml:space="preserve">Ein 7x </w:t>
+      </w:r>
+      <w:proofErr w:type="spellStart"/>
+      <w:r>
+        <w:rPr>
+          <w:lang w:val="de-DE"/>
+        </w:rPr>
+        <w:t>Speedup</w:t>
+      </w:r>
+      <w:proofErr w:type="spellEnd"/>
+      <w:r>
+        <w:rPr>
+          <w:lang w:val="de-DE"/>
+        </w:rPr>
+        <w:t xml:space="preserve"> bei 8 Threads im Ver</w:t>
+      </w:r>
+      <w:r>
+        <w:rPr>
+          <w:lang w:val="de-DE"/>
+        </w:rPr>
+        <w:t xml:space="preserve">gleich zu 4.5 bei </w:t>
+      </w:r>
+      <w:proofErr w:type="spellStart"/>
+      <w:r>
+        <w:rPr>
+          <w:b/>
+          <w:bCs/>
+          <w:lang w:val="de-DE"/>
+        </w:rPr>
+        <w:t>static</w:t>
+      </w:r>
+      <w:proofErr w:type="spellEnd"/>
+      <w:r>
+        <w:rPr>
+          <w:lang w:val="de-DE"/>
+        </w:rPr>
+        <w:t>.</w:t>
       </w:r>
     </w:p>
     <w:p>
@@ -991,9 +1673,9 @@
           <w:noProof/>
         </w:rPr>
         <w:drawing>
-          <wp:inline distT="0" distB="0" distL="0" distR="0" wp14:anchorId="0D92BEB7" wp14:editId="48D63198">
-            <wp:extent cx="7391400" cy="2209800"/>
-            <wp:effectExtent l="0" t="0" r="0" b="0"/>
+          <wp:inline distT="0" distB="0" distL="0" distR="0" wp14:anchorId="0D92BEB7" wp14:editId="3E1247A0">
+            <wp:extent cx="8543925" cy="2152650"/>
+            <wp:effectExtent l="0" t="0" r="9525" b="0"/>
             <wp:docPr id="8" name="Diagramm 8">
               <a:extLst xmlns:a="http://schemas.openxmlformats.org/drawingml/2006/main">
                 <a:ext uri="{FF2B5EF4-FFF2-40B4-BE49-F238E27FC236}">
@@ -1005,6 +1687,158 @@
             <a:graphic xmlns:a="http://schemas.openxmlformats.org/drawingml/2006/main">
               <a:graphicData uri="http://schemas.openxmlformats.org/drawingml/2006/chart">
                 <c:chart xmlns:c="http://schemas.openxmlformats.org/drawingml/2006/chart" xmlns:r="http://schemas.openxmlformats.org/officeDocument/2006/relationships" r:id="rId13"/>
+              </a:graphicData>
+            </a:graphic>
+          </wp:inline>
+        </w:drawing>
+      </w:r>
+    </w:p>
+    <w:p>
+      <w:pPr>
+        <w:jc w:val="both"/>
+        <w:rPr>
+          <w:lang w:val="de-DE"/>
+        </w:rPr>
+      </w:pPr>
+    </w:p>
+    <w:p>
+      <w:pPr>
+        <w:jc w:val="both"/>
+        <w:rPr>
+          <w:lang w:val="de-DE"/>
+        </w:rPr>
+      </w:pPr>
+      <w:r>
+        <w:rPr>
+          <w:lang w:val="de-DE"/>
+        </w:rPr>
+        <w:t xml:space="preserve">Beispiel </w:t>
+      </w:r>
+      <w:proofErr w:type="spellStart"/>
+      <w:r>
+        <w:rPr>
+          <w:lang w:val="de-DE"/>
+        </w:rPr>
+        <w:t>schedule</w:t>
+      </w:r>
+      <w:proofErr w:type="spellEnd"/>
+      <w:r>
+        <w:rPr>
+          <w:lang w:val="de-DE"/>
+        </w:rPr>
+        <w:t>(</w:t>
+      </w:r>
+      <w:proofErr w:type="spellStart"/>
+      <w:r>
+        <w:rPr>
+          <w:lang w:val="de-DE"/>
+        </w:rPr>
+        <w:t>dynamic</w:t>
+      </w:r>
+      <w:proofErr w:type="spellEnd"/>
+      <w:r>
+        <w:rPr>
+          <w:lang w:val="de-DE"/>
+        </w:rPr>
+        <w:t>)</w:t>
+      </w:r>
+    </w:p>
+    <w:p>
+      <w:pPr>
+        <w:jc w:val="both"/>
+        <w:rPr>
+          <w:lang w:val="de-DE"/>
+        </w:rPr>
+      </w:pPr>
+      <w:r>
+        <w:rPr>
+          <w:lang w:val="de-DE"/>
+        </w:rPr>
+        <w:t xml:space="preserve">Ein </w:t>
+      </w:r>
+      <w:r>
+        <w:rPr>
+          <w:lang w:val="de-DE"/>
+        </w:rPr>
+        <w:t>3.5</w:t>
+      </w:r>
+      <w:r>
+        <w:rPr>
+          <w:lang w:val="de-DE"/>
+        </w:rPr>
+        <w:t xml:space="preserve">x </w:t>
+      </w:r>
+      <w:proofErr w:type="spellStart"/>
+      <w:r>
+        <w:rPr>
+          <w:lang w:val="de-DE"/>
+        </w:rPr>
+        <w:t>Speedup</w:t>
+      </w:r>
+      <w:proofErr w:type="spellEnd"/>
+      <w:r>
+        <w:rPr>
+          <w:lang w:val="de-DE"/>
+        </w:rPr>
+        <w:t xml:space="preserve"> bei 8 Threads im Ver</w:t>
+      </w:r>
+      <w:r>
+        <w:rPr>
+          <w:lang w:val="de-DE"/>
+        </w:rPr>
+        <w:t xml:space="preserve">gleich zu 4.5 bei </w:t>
+      </w:r>
+      <w:proofErr w:type="spellStart"/>
+      <w:r>
+        <w:rPr>
+          <w:b/>
+          <w:bCs/>
+          <w:lang w:val="de-DE"/>
+        </w:rPr>
+        <w:t>static</w:t>
+      </w:r>
+      <w:proofErr w:type="spellEnd"/>
+      <w:r>
+        <w:rPr>
+          <w:lang w:val="de-DE"/>
+        </w:rPr>
+        <w:t>.</w:t>
+      </w:r>
+    </w:p>
+    <w:p>
+      <w:pPr>
+        <w:jc w:val="both"/>
+        <w:rPr>
+          <w:lang w:val="de-DE"/>
+        </w:rPr>
+      </w:pPr>
+    </w:p>
+    <w:p>
+      <w:pPr>
+        <w:jc w:val="both"/>
+        <w:rPr>
+          <w:lang w:val="de-DE"/>
+        </w:rPr>
+      </w:pPr>
+      <w:r>
+        <w:rPr>
+          <w:noProof/>
+        </w:rPr>
+        <w:drawing>
+          <wp:inline distT="0" distB="0" distL="0" distR="0" wp14:anchorId="5CE7CD02" wp14:editId="6D660EF0">
+            <wp:extent cx="7877175" cy="1962150"/>
+            <wp:effectExtent l="0" t="0" r="9525" b="0"/>
+            <wp:docPr id="7" name="Diagramm 7">
+              <a:extLst xmlns:a="http://schemas.openxmlformats.org/drawingml/2006/main">
+                <a:ext uri="{FF2B5EF4-FFF2-40B4-BE49-F238E27FC236}">
+                  <a16:creationId xmlns:a16="http://schemas.microsoft.com/office/drawing/2014/main" id="{9B7A0D06-74AD-4F2D-834D-7865F2821D13}"/>
+                </a:ext>
+              </a:extLst>
+            </wp:docPr>
+            <wp:cNvGraphicFramePr/>
+            <a:graphic xmlns:a="http://schemas.openxmlformats.org/drawingml/2006/main">
+              <a:graphicData uri="http://schemas.openxmlformats.org/drawingml/2006/chart">
+                <c:chart xmlns:c="http://schemas.openxmlformats.org/drawingml/2006/chart" xmlns:r="http://schemas.openxmlformats.org/officeDocument/2006/relationships" r:id="rId14"/>
               </a:graphicData>
             </a:graphic>
           </wp:inline>
@@ -1047,7 +1881,7 @@
                     <pic:cNvPicPr/>
                   </pic:nvPicPr>
                   <pic:blipFill>
-                    <a:blip r:embed="rId14">
+                    <a:blip r:embed="rId15">
                       <a:extLst>
                         <a:ext uri="{28A0092B-C50C-407E-A947-70E740481C1C}">
                           <a14:useLocalDpi xmlns:a14="http://schemas.microsoft.com/office/drawing/2010/main" val="0"/>
@@ -1081,7 +1915,7 @@
       </w:r>
     </w:p>
     <w:sectPr>
-      <w:headerReference w:type="default" r:id="rId15"/>
+      <w:headerReference w:type="default" r:id="rId16"/>
       <w:pgSz w:w="15840" w:h="12240" w:orient="landscape"/>
       <w:pgMar w:top="1417" w:right="1417" w:bottom="1417" w:left="1134" w:header="720" w:footer="720" w:gutter="0"/>
       <w:cols w:space="720"/>
@@ -1148,8 +1982,21 @@
       <w:pStyle w:val="Kopfzeile"/>
     </w:pPr>
     <w:r>
-      <w:t>Gruppe: Mold Florian, Aytac Karakaya</w:t>
+      <w:t xml:space="preserve">Gruppe: Mold Florian, </w:t>
     </w:r>
+    <w:proofErr w:type="spellStart"/>
+    <w:r>
+      <w:t>Aytac</w:t>
+    </w:r>
+    <w:proofErr w:type="spellEnd"/>
+    <w:r>
+      <w:t xml:space="preserve"> </w:t>
+    </w:r>
+    <w:proofErr w:type="spellStart"/>
+    <w:r>
+      <w:t>Karakaya</w:t>
+    </w:r>
+    <w:proofErr w:type="spellEnd"/>
   </w:p>
 </w:hdr>
 </file>
@@ -1552,7 +2399,7 @@
   <w:style w:type="paragraph" w:default="1" w:styleId="Standard">
     <w:name w:val="Normal"/>
     <w:qFormat/>
-    <w:rsid w:val="00CF4130"/>
+    <w:rsid w:val="00B672BB"/>
   </w:style>
   <w:style w:type="paragraph" w:styleId="berschrift1">
     <w:name w:val="heading 1"/>
@@ -5740,6 +6587,582 @@
 </c:chartSpace>
 </file>
 
+<file path=word/charts/chart8.xml><?xml version="1.0" encoding="utf-8"?>
+<c:chartSpace xmlns:c="http://schemas.openxmlformats.org/drawingml/2006/chart" xmlns:a="http://schemas.openxmlformats.org/drawingml/2006/main" xmlns:r="http://schemas.openxmlformats.org/officeDocument/2006/relationships" xmlns:c16r2="http://schemas.microsoft.com/office/drawing/2015/06/chart">
+  <c:date1904 val="0"/>
+  <c:lang val="de-DE"/>
+  <c:roundedCorners val="0"/>
+  <mc:AlternateContent xmlns:mc="http://schemas.openxmlformats.org/markup-compatibility/2006">
+    <mc:Choice xmlns:c14="http://schemas.microsoft.com/office/drawing/2007/8/2/chart" Requires="c14">
+      <c14:style val="102"/>
+    </mc:Choice>
+    <mc:Fallback>
+      <c:style val="2"/>
+    </mc:Fallback>
+  </mc:AlternateContent>
+  <c:chart>
+    <c:title>
+      <c:tx>
+        <c:rich>
+          <a:bodyPr rot="0" spcFirstLastPara="1" vertOverflow="ellipsis" vert="horz" wrap="square" anchor="ctr" anchorCtr="1"/>
+          <a:lstStyle/>
+          <a:p>
+            <a:pPr>
+              <a:defRPr sz="1400" b="0" i="0" u="none" strike="noStrike" kern="1200" spc="0" baseline="0">
+                <a:solidFill>
+                  <a:schemeClr val="tx1">
+                    <a:lumMod val="65000"/>
+                    <a:lumOff val="35000"/>
+                  </a:schemeClr>
+                </a:solidFill>
+                <a:latin typeface="+mn-lt"/>
+                <a:ea typeface="+mn-ea"/>
+                <a:cs typeface="+mn-cs"/>
+              </a:defRPr>
+            </a:pPr>
+            <a:r>
+              <a:rPr lang="en-US"/>
+              <a:t>Speedup Quotient (</a:t>
+            </a:r>
+            <a:r>
+              <a:rPr lang="en-US" sz="1400" b="0" i="0" u="none" strike="noStrike" baseline="0">
+                <a:effectLst/>
+              </a:rPr>
+              <a:t>maxIteration=100, width=height=1024)</a:t>
+            </a:r>
+            <a:endParaRPr lang="en-US"/>
+          </a:p>
+        </c:rich>
+      </c:tx>
+      <c:overlay val="0"/>
+      <c:spPr>
+        <a:noFill/>
+        <a:ln>
+          <a:noFill/>
+        </a:ln>
+        <a:effectLst/>
+      </c:spPr>
+      <c:txPr>
+        <a:bodyPr rot="0" spcFirstLastPara="1" vertOverflow="ellipsis" vert="horz" wrap="square" anchor="ctr" anchorCtr="1"/>
+        <a:lstStyle/>
+        <a:p>
+          <a:pPr>
+            <a:defRPr sz="1400" b="0" i="0" u="none" strike="noStrike" kern="1200" spc="0" baseline="0">
+              <a:solidFill>
+                <a:schemeClr val="tx1">
+                  <a:lumMod val="65000"/>
+                  <a:lumOff val="35000"/>
+                </a:schemeClr>
+              </a:solidFill>
+              <a:latin typeface="+mn-lt"/>
+              <a:ea typeface="+mn-ea"/>
+              <a:cs typeface="+mn-cs"/>
+            </a:defRPr>
+          </a:pPr>
+          <a:endParaRPr lang="en-US"/>
+        </a:p>
+      </c:txPr>
+    </c:title>
+    <c:autoTitleDeleted val="0"/>
+    <c:plotArea>
+      <c:layout/>
+      <c:lineChart>
+        <c:grouping val="standard"/>
+        <c:varyColors val="0"/>
+        <c:ser>
+          <c:idx val="0"/>
+          <c:order val="0"/>
+          <c:tx>
+            <c:strRef>
+              <c:f>'[speedup-analyse-dynamic.xlsx]maxIterations = 100'!$A$104</c:f>
+              <c:strCache>
+                <c:ptCount val="1"/>
+                <c:pt idx="0">
+                  <c:v>Speedup Quotient</c:v>
+                </c:pt>
+              </c:strCache>
+            </c:strRef>
+          </c:tx>
+          <c:spPr>
+            <a:ln w="28575" cap="rnd">
+              <a:solidFill>
+                <a:schemeClr val="accent1"/>
+              </a:solidFill>
+              <a:round/>
+            </a:ln>
+            <a:effectLst/>
+          </c:spPr>
+          <c:marker>
+            <c:symbol val="none"/>
+          </c:marker>
+          <c:dLbls>
+            <c:dLbl>
+              <c:idx val="1"/>
+              <c:layout>
+                <c:manualLayout>
+                  <c:x val="-3.209729581428615E-2"/>
+                  <c:y val="-6.1846385968221035E-2"/>
+                </c:manualLayout>
+              </c:layout>
+              <c:dLblPos val="r"/>
+              <c:showLegendKey val="0"/>
+              <c:showVal val="1"/>
+              <c:showCatName val="0"/>
+              <c:showSerName val="0"/>
+              <c:showPercent val="0"/>
+              <c:showBubbleSize val="0"/>
+              <c:extLst>
+                <c:ext xmlns:c15="http://schemas.microsoft.com/office/drawing/2012/chart" uri="{CE6537A1-D6FC-4f65-9D91-7224C49458BB}"/>
+                <c:ext xmlns:c16="http://schemas.microsoft.com/office/drawing/2014/chart" uri="{C3380CC4-5D6E-409C-BE32-E72D297353CC}">
+                  <c16:uniqueId val="{00000000-ED82-4E5B-AE8C-7A39F1494659}"/>
+                </c:ext>
+              </c:extLst>
+            </c:dLbl>
+            <c:spPr>
+              <a:noFill/>
+              <a:ln>
+                <a:noFill/>
+              </a:ln>
+              <a:effectLst/>
+            </c:spPr>
+            <c:txPr>
+              <a:bodyPr rot="0" spcFirstLastPara="1" vertOverflow="ellipsis" vert="horz" wrap="square" lIns="38100" tIns="19050" rIns="38100" bIns="19050" anchor="ctr" anchorCtr="1">
+                <a:spAutoFit/>
+              </a:bodyPr>
+              <a:lstStyle/>
+              <a:p>
+                <a:pPr>
+                  <a:defRPr sz="900" b="0" i="0" u="none" strike="noStrike" kern="1200" baseline="0">
+                    <a:solidFill>
+                      <a:schemeClr val="tx1">
+                        <a:lumMod val="75000"/>
+                        <a:lumOff val="25000"/>
+                      </a:schemeClr>
+                    </a:solidFill>
+                    <a:latin typeface="+mn-lt"/>
+                    <a:ea typeface="+mn-ea"/>
+                    <a:cs typeface="+mn-cs"/>
+                  </a:defRPr>
+                </a:pPr>
+                <a:endParaRPr lang="en-US"/>
+              </a:p>
+            </c:txPr>
+            <c:dLblPos val="t"/>
+            <c:showLegendKey val="0"/>
+            <c:showVal val="1"/>
+            <c:showCatName val="0"/>
+            <c:showSerName val="0"/>
+            <c:showPercent val="0"/>
+            <c:showBubbleSize val="0"/>
+            <c:showLeaderLines val="0"/>
+            <c:extLst>
+              <c:ext xmlns:c15="http://schemas.microsoft.com/office/drawing/2012/chart" uri="{CE6537A1-D6FC-4f65-9D91-7224C49458BB}">
+                <c15:showLeaderLines val="1"/>
+                <c15:leaderLines>
+                  <c:spPr>
+                    <a:ln w="9525" cap="flat" cmpd="sng" algn="ctr">
+                      <a:solidFill>
+                        <a:schemeClr val="tx1">
+                          <a:lumMod val="35000"/>
+                          <a:lumOff val="65000"/>
+                        </a:schemeClr>
+                      </a:solidFill>
+                      <a:round/>
+                    </a:ln>
+                    <a:effectLst/>
+                  </c:spPr>
+                </c15:leaderLines>
+              </c:ext>
+            </c:extLst>
+          </c:dLbls>
+          <c:val>
+            <c:numRef>
+              <c:f>'[speedup-analyse-dynamic.xlsx]maxIterations = 100'!$B$104:$I$104</c:f>
+              <c:numCache>
+                <c:formatCode>General</c:formatCode>
+                <c:ptCount val="8"/>
+                <c:pt idx="0">
+                  <c:v>1</c:v>
+                </c:pt>
+                <c:pt idx="1">
+                  <c:v>1.4970859228883144</c:v>
+                </c:pt>
+                <c:pt idx="2">
+                  <c:v>1.9370736130161723</c:v>
+                </c:pt>
+                <c:pt idx="3">
+                  <c:v>2.3301719213479442</c:v>
+                </c:pt>
+                <c:pt idx="4">
+                  <c:v>2.638386218469539</c:v>
+                </c:pt>
+                <c:pt idx="5">
+                  <c:v>2.7689708484475286</c:v>
+                </c:pt>
+                <c:pt idx="6">
+                  <c:v>3.0583090175849867</c:v>
+                </c:pt>
+                <c:pt idx="7">
+                  <c:v>3.3068870315000338</c:v>
+                </c:pt>
+              </c:numCache>
+            </c:numRef>
+          </c:val>
+          <c:smooth val="0"/>
+          <c:extLst>
+            <c:ext xmlns:c16="http://schemas.microsoft.com/office/drawing/2014/chart" uri="{C3380CC4-5D6E-409C-BE32-E72D297353CC}">
+              <c16:uniqueId val="{00000001-ED82-4E5B-AE8C-7A39F1494659}"/>
+            </c:ext>
+          </c:extLst>
+        </c:ser>
+        <c:dLbls>
+          <c:dLblPos val="t"/>
+          <c:showLegendKey val="0"/>
+          <c:showVal val="1"/>
+          <c:showCatName val="0"/>
+          <c:showSerName val="0"/>
+          <c:showPercent val="0"/>
+          <c:showBubbleSize val="0"/>
+        </c:dLbls>
+        <c:smooth val="0"/>
+        <c:axId val="202830623"/>
+        <c:axId val="202830207"/>
+      </c:lineChart>
+      <c:catAx>
+        <c:axId val="202830623"/>
+        <c:scaling>
+          <c:orientation val="minMax"/>
+        </c:scaling>
+        <c:delete val="0"/>
+        <c:axPos val="b"/>
+        <c:title>
+          <c:tx>
+            <c:rich>
+              <a:bodyPr rot="0" spcFirstLastPara="1" vertOverflow="ellipsis" vert="horz" wrap="square" anchor="ctr" anchorCtr="1"/>
+              <a:lstStyle/>
+              <a:p>
+                <a:pPr>
+                  <a:defRPr sz="1000" b="0" i="0" u="none" strike="noStrike" kern="1200" baseline="0">
+                    <a:solidFill>
+                      <a:schemeClr val="tx1">
+                        <a:lumMod val="65000"/>
+                        <a:lumOff val="35000"/>
+                      </a:schemeClr>
+                    </a:solidFill>
+                    <a:latin typeface="+mn-lt"/>
+                    <a:ea typeface="+mn-ea"/>
+                    <a:cs typeface="+mn-cs"/>
+                  </a:defRPr>
+                </a:pPr>
+                <a:r>
+                  <a:rPr lang="en-US" sz="1800"/>
+                  <a:t>Threads</a:t>
+                </a:r>
+              </a:p>
+            </c:rich>
+          </c:tx>
+          <c:layout>
+            <c:manualLayout>
+              <c:xMode val="edge"/>
+              <c:yMode val="edge"/>
+              <c:x val="0.46545128501341804"/>
+              <c:y val="0.85428167287472301"/>
+            </c:manualLayout>
+          </c:layout>
+          <c:overlay val="0"/>
+          <c:spPr>
+            <a:noFill/>
+            <a:ln>
+              <a:noFill/>
+            </a:ln>
+            <a:effectLst/>
+          </c:spPr>
+          <c:txPr>
+            <a:bodyPr rot="0" spcFirstLastPara="1" vertOverflow="ellipsis" vert="horz" wrap="square" anchor="ctr" anchorCtr="1"/>
+            <a:lstStyle/>
+            <a:p>
+              <a:pPr>
+                <a:defRPr sz="1000" b="0" i="0" u="none" strike="noStrike" kern="1200" baseline="0">
+                  <a:solidFill>
+                    <a:schemeClr val="tx1">
+                      <a:lumMod val="65000"/>
+                      <a:lumOff val="35000"/>
+                    </a:schemeClr>
+                  </a:solidFill>
+                  <a:latin typeface="+mn-lt"/>
+                  <a:ea typeface="+mn-ea"/>
+                  <a:cs typeface="+mn-cs"/>
+                </a:defRPr>
+              </a:pPr>
+              <a:endParaRPr lang="en-US"/>
+            </a:p>
+          </c:txPr>
+        </c:title>
+        <c:majorTickMark val="none"/>
+        <c:minorTickMark val="none"/>
+        <c:tickLblPos val="nextTo"/>
+        <c:spPr>
+          <a:noFill/>
+          <a:ln w="9525" cap="flat" cmpd="sng" algn="ctr">
+            <a:solidFill>
+              <a:schemeClr val="tx1">
+                <a:lumMod val="15000"/>
+                <a:lumOff val="85000"/>
+              </a:schemeClr>
+            </a:solidFill>
+            <a:round/>
+          </a:ln>
+          <a:effectLst/>
+        </c:spPr>
+        <c:txPr>
+          <a:bodyPr rot="-60000000" spcFirstLastPara="1" vertOverflow="ellipsis" vert="horz" wrap="square" anchor="ctr" anchorCtr="1"/>
+          <a:lstStyle/>
+          <a:p>
+            <a:pPr>
+              <a:defRPr sz="900" b="0" i="0" u="none" strike="noStrike" kern="1200" baseline="0">
+                <a:solidFill>
+                  <a:schemeClr val="tx1">
+                    <a:lumMod val="65000"/>
+                    <a:lumOff val="35000"/>
+                  </a:schemeClr>
+                </a:solidFill>
+                <a:latin typeface="+mn-lt"/>
+                <a:ea typeface="+mn-ea"/>
+                <a:cs typeface="+mn-cs"/>
+              </a:defRPr>
+            </a:pPr>
+            <a:endParaRPr lang="en-US"/>
+          </a:p>
+        </c:txPr>
+        <c:crossAx val="202830207"/>
+        <c:crosses val="autoZero"/>
+        <c:auto val="1"/>
+        <c:lblAlgn val="ctr"/>
+        <c:lblOffset val="100"/>
+        <c:noMultiLvlLbl val="0"/>
+      </c:catAx>
+      <c:valAx>
+        <c:axId val="202830207"/>
+        <c:scaling>
+          <c:orientation val="minMax"/>
+        </c:scaling>
+        <c:delete val="0"/>
+        <c:axPos val="l"/>
+        <c:majorGridlines>
+          <c:spPr>
+            <a:ln w="9525" cap="flat" cmpd="sng" algn="ctr">
+              <a:solidFill>
+                <a:schemeClr val="tx1">
+                  <a:lumMod val="15000"/>
+                  <a:lumOff val="85000"/>
+                </a:schemeClr>
+              </a:solidFill>
+              <a:round/>
+            </a:ln>
+            <a:effectLst/>
+          </c:spPr>
+        </c:majorGridlines>
+        <c:title>
+          <c:tx>
+            <c:rich>
+              <a:bodyPr rot="-5400000" spcFirstLastPara="1" vertOverflow="ellipsis" vert="horz" wrap="square" anchor="ctr" anchorCtr="1"/>
+              <a:lstStyle/>
+              <a:p>
+                <a:pPr>
+                  <a:defRPr sz="1000" b="0" i="0" u="none" strike="noStrike" kern="1200" baseline="0">
+                    <a:solidFill>
+                      <a:schemeClr val="tx1">
+                        <a:lumMod val="65000"/>
+                        <a:lumOff val="35000"/>
+                      </a:schemeClr>
+                    </a:solidFill>
+                    <a:latin typeface="+mn-lt"/>
+                    <a:ea typeface="+mn-ea"/>
+                    <a:cs typeface="+mn-cs"/>
+                  </a:defRPr>
+                </a:pPr>
+                <a:r>
+                  <a:rPr lang="en-US" sz="1800"/>
+                  <a:t>Speedup</a:t>
+                </a:r>
+                <a:r>
+                  <a:rPr lang="en-US" sz="1800" baseline="0"/>
+                  <a:t> </a:t>
+                </a:r>
+              </a:p>
+              <a:p>
+                <a:pPr>
+                  <a:defRPr/>
+                </a:pPr>
+                <a:r>
+                  <a:rPr lang="en-US" sz="1800" baseline="0"/>
+                  <a:t>Quotient</a:t>
+                </a:r>
+                <a:endParaRPr lang="en-US" sz="1800"/>
+              </a:p>
+            </c:rich>
+          </c:tx>
+          <c:layout>
+            <c:manualLayout>
+              <c:xMode val="edge"/>
+              <c:yMode val="edge"/>
+              <c:x val="3.4240740225027738E-2"/>
+              <c:y val="0.21181314029294726"/>
+            </c:manualLayout>
+          </c:layout>
+          <c:overlay val="0"/>
+          <c:spPr>
+            <a:noFill/>
+            <a:ln>
+              <a:noFill/>
+            </a:ln>
+            <a:effectLst/>
+          </c:spPr>
+          <c:txPr>
+            <a:bodyPr rot="-5400000" spcFirstLastPara="1" vertOverflow="ellipsis" vert="horz" wrap="square" anchor="ctr" anchorCtr="1"/>
+            <a:lstStyle/>
+            <a:p>
+              <a:pPr>
+                <a:defRPr sz="1000" b="0" i="0" u="none" strike="noStrike" kern="1200" baseline="0">
+                  <a:solidFill>
+                    <a:schemeClr val="tx1">
+                      <a:lumMod val="65000"/>
+                      <a:lumOff val="35000"/>
+                    </a:schemeClr>
+                  </a:solidFill>
+                  <a:latin typeface="+mn-lt"/>
+                  <a:ea typeface="+mn-ea"/>
+                  <a:cs typeface="+mn-cs"/>
+                </a:defRPr>
+              </a:pPr>
+              <a:endParaRPr lang="en-US"/>
+            </a:p>
+          </c:txPr>
+        </c:title>
+        <c:numFmt formatCode="General" sourceLinked="1"/>
+        <c:majorTickMark val="none"/>
+        <c:minorTickMark val="none"/>
+        <c:tickLblPos val="nextTo"/>
+        <c:spPr>
+          <a:noFill/>
+          <a:ln>
+            <a:noFill/>
+          </a:ln>
+          <a:effectLst/>
+        </c:spPr>
+        <c:txPr>
+          <a:bodyPr rot="-60000000" spcFirstLastPara="1" vertOverflow="ellipsis" vert="horz" wrap="square" anchor="ctr" anchorCtr="1"/>
+          <a:lstStyle/>
+          <a:p>
+            <a:pPr>
+              <a:defRPr sz="900" b="0" i="0" u="none" strike="noStrike" kern="1200" baseline="0">
+                <a:solidFill>
+                  <a:schemeClr val="tx1">
+                    <a:lumMod val="65000"/>
+                    <a:lumOff val="35000"/>
+                  </a:schemeClr>
+                </a:solidFill>
+                <a:latin typeface="+mn-lt"/>
+                <a:ea typeface="+mn-ea"/>
+                <a:cs typeface="+mn-cs"/>
+              </a:defRPr>
+            </a:pPr>
+            <a:endParaRPr lang="en-US"/>
+          </a:p>
+        </c:txPr>
+        <c:crossAx val="202830623"/>
+        <c:crosses val="autoZero"/>
+        <c:crossBetween val="between"/>
+      </c:valAx>
+      <c:dTable>
+        <c:showHorzBorder val="1"/>
+        <c:showVertBorder val="1"/>
+        <c:showOutline val="1"/>
+        <c:showKeys val="1"/>
+        <c:spPr>
+          <a:noFill/>
+          <a:ln w="9525" cap="flat" cmpd="sng" algn="ctr">
+            <a:solidFill>
+              <a:schemeClr val="tx1">
+                <a:lumMod val="15000"/>
+                <a:lumOff val="85000"/>
+              </a:schemeClr>
+            </a:solidFill>
+            <a:round/>
+          </a:ln>
+          <a:effectLst/>
+        </c:spPr>
+        <c:txPr>
+          <a:bodyPr rot="0" spcFirstLastPara="1" vertOverflow="ellipsis" vert="horz" wrap="square" anchor="ctr" anchorCtr="1"/>
+          <a:lstStyle/>
+          <a:p>
+            <a:pPr rtl="0">
+              <a:defRPr sz="900" b="0" i="0" u="none" strike="noStrike" kern="1200" baseline="0">
+                <a:solidFill>
+                  <a:schemeClr val="tx1">
+                    <a:lumMod val="65000"/>
+                    <a:lumOff val="35000"/>
+                  </a:schemeClr>
+                </a:solidFill>
+                <a:latin typeface="+mn-lt"/>
+                <a:ea typeface="+mn-ea"/>
+                <a:cs typeface="+mn-cs"/>
+              </a:defRPr>
+            </a:pPr>
+            <a:endParaRPr lang="en-US"/>
+          </a:p>
+        </c:txPr>
+      </c:dTable>
+      <c:spPr>
+        <a:noFill/>
+        <a:ln>
+          <a:noFill/>
+        </a:ln>
+        <a:effectLst/>
+      </c:spPr>
+    </c:plotArea>
+    <c:plotVisOnly val="1"/>
+    <c:dispBlanksAs val="gap"/>
+    <c:extLst>
+      <c:ext xmlns:c16r3="http://schemas.microsoft.com/office/drawing/2017/03/chart" uri="{56B9EC1D-385E-4148-901F-78D8002777C0}">
+        <c16r3:dataDisplayOptions16>
+          <c16r3:dispNaAsBlank val="1"/>
+        </c16r3:dataDisplayOptions16>
+      </c:ext>
+    </c:extLst>
+    <c:showDLblsOverMax val="0"/>
+  </c:chart>
+  <c:spPr>
+    <a:solidFill>
+      <a:schemeClr val="bg1"/>
+    </a:solidFill>
+    <a:ln w="9525" cap="flat" cmpd="sng" algn="ctr">
+      <a:solidFill>
+        <a:schemeClr val="tx1">
+          <a:lumMod val="15000"/>
+          <a:lumOff val="85000"/>
+        </a:schemeClr>
+      </a:solidFill>
+      <a:round/>
+    </a:ln>
+    <a:effectLst/>
+  </c:spPr>
+  <c:txPr>
+    <a:bodyPr/>
+    <a:lstStyle/>
+    <a:p>
+      <a:pPr>
+        <a:defRPr/>
+      </a:pPr>
+      <a:endParaRPr lang="en-US"/>
+    </a:p>
+  </c:txPr>
+  <c:externalData r:id="rId3">
+    <c:autoUpdate val="0"/>
+  </c:externalData>
+</c:chartSpace>
+</file>
+
 <file path=word/charts/colors1.xml><?xml version="1.0" encoding="utf-8"?>
 <cs:colorStyle xmlns:cs="http://schemas.microsoft.com/office/drawing/2012/chartStyle" xmlns:a="http://schemas.openxmlformats.org/drawingml/2006/main" meth="cycle" id="10">
   <a:schemeClr val="accent1"/>
@@ -6020,6 +7443,46 @@
 </cs:colorStyle>
 </file>
 
+<file path=word/charts/colors8.xml><?xml version="1.0" encoding="utf-8"?>
+<cs:colorStyle xmlns:cs="http://schemas.microsoft.com/office/drawing/2012/chartStyle" xmlns:a="http://schemas.openxmlformats.org/drawingml/2006/main" meth="cycle" id="10">
+  <a:schemeClr val="accent1"/>
+  <a:schemeClr val="accent2"/>
+  <a:schemeClr val="accent3"/>
+  <a:schemeClr val="accent4"/>
+  <a:schemeClr val="accent5"/>
+  <a:schemeClr val="accent6"/>
+  <cs:variation/>
+  <cs:variation>
+    <a:lumMod val="60000"/>
+  </cs:variation>
+  <cs:variation>
+    <a:lumMod val="80000"/>
+    <a:lumOff val="20000"/>
+  </cs:variation>
+  <cs:variation>
+    <a:lumMod val="80000"/>
+  </cs:variation>
+  <cs:variation>
+    <a:lumMod val="60000"/>
+    <a:lumOff val="40000"/>
+  </cs:variation>
+  <cs:variation>
+    <a:lumMod val="50000"/>
+  </cs:variation>
+  <cs:variation>
+    <a:lumMod val="70000"/>
+    <a:lumOff val="30000"/>
+  </cs:variation>
+  <cs:variation>
+    <a:lumMod val="70000"/>
+  </cs:variation>
+  <cs:variation>
+    <a:lumMod val="50000"/>
+    <a:lumOff val="50000"/>
+  </cs:variation>
+</cs:colorStyle>
+</file>
+
 <file path=word/charts/style1.xml><?xml version="1.0" encoding="utf-8"?>
 <cs:chartStyle xmlns:cs="http://schemas.microsoft.com/office/drawing/2012/chartStyle" xmlns:a="http://schemas.openxmlformats.org/drawingml/2006/main" id="227">
   <cs:axisTitle>
@@ -9117,6 +10580,522 @@
 </file>
 
 <file path=word/charts/style7.xml><?xml version="1.0" encoding="utf-8"?>
+<cs:chartStyle xmlns:cs="http://schemas.microsoft.com/office/drawing/2012/chartStyle" xmlns:a="http://schemas.openxmlformats.org/drawingml/2006/main" id="227">
+  <cs:axisTitle>
+    <cs:lnRef idx="0"/>
+    <cs:fillRef idx="0"/>
+    <cs:effectRef idx="0"/>
+    <cs:fontRef idx="minor">
+      <a:schemeClr val="tx1">
+        <a:lumMod val="65000"/>
+        <a:lumOff val="35000"/>
+      </a:schemeClr>
+    </cs:fontRef>
+    <cs:defRPr sz="1000" kern="1200"/>
+  </cs:axisTitle>
+  <cs:categoryAxis>
+    <cs:lnRef idx="0"/>
+    <cs:fillRef idx="0"/>
+    <cs:effectRef idx="0"/>
+    <cs:fontRef idx="minor">
+      <a:schemeClr val="tx1">
+        <a:lumMod val="65000"/>
+        <a:lumOff val="35000"/>
+      </a:schemeClr>
+    </cs:fontRef>
+    <cs:spPr>
+      <a:ln w="9525" cap="flat" cmpd="sng" algn="ctr">
+        <a:solidFill>
+          <a:schemeClr val="tx1">
+            <a:lumMod val="15000"/>
+            <a:lumOff val="85000"/>
+          </a:schemeClr>
+        </a:solidFill>
+        <a:round/>
+      </a:ln>
+    </cs:spPr>
+    <cs:defRPr sz="900" kern="1200"/>
+  </cs:categoryAxis>
+  <cs:chartArea mods="allowNoFillOverride allowNoLineOverride">
+    <cs:lnRef idx="0"/>
+    <cs:fillRef idx="0"/>
+    <cs:effectRef idx="0"/>
+    <cs:fontRef idx="minor">
+      <a:schemeClr val="tx1"/>
+    </cs:fontRef>
+    <cs:spPr>
+      <a:solidFill>
+        <a:schemeClr val="bg1"/>
+      </a:solidFill>
+      <a:ln w="9525" cap="flat" cmpd="sng" algn="ctr">
+        <a:solidFill>
+          <a:schemeClr val="tx1">
+            <a:lumMod val="15000"/>
+            <a:lumOff val="85000"/>
+          </a:schemeClr>
+        </a:solidFill>
+        <a:round/>
+      </a:ln>
+    </cs:spPr>
+    <cs:defRPr sz="1000" kern="1200"/>
+  </cs:chartArea>
+  <cs:dataLabel>
+    <cs:lnRef idx="0"/>
+    <cs:fillRef idx="0"/>
+    <cs:effectRef idx="0"/>
+    <cs:fontRef idx="minor">
+      <a:schemeClr val="tx1">
+        <a:lumMod val="75000"/>
+        <a:lumOff val="25000"/>
+      </a:schemeClr>
+    </cs:fontRef>
+    <cs:defRPr sz="900" kern="1200"/>
+  </cs:dataLabel>
+  <cs:dataLabelCallout>
+    <cs:lnRef idx="0"/>
+    <cs:fillRef idx="0"/>
+    <cs:effectRef idx="0"/>
+    <cs:fontRef idx="minor">
+      <a:schemeClr val="dk1">
+        <a:lumMod val="65000"/>
+        <a:lumOff val="35000"/>
+      </a:schemeClr>
+    </cs:fontRef>
+    <cs:spPr>
+      <a:solidFill>
+        <a:schemeClr val="lt1"/>
+      </a:solidFill>
+      <a:ln>
+        <a:solidFill>
+          <a:schemeClr val="dk1">
+            <a:lumMod val="25000"/>
+            <a:lumOff val="75000"/>
+          </a:schemeClr>
+        </a:solidFill>
+      </a:ln>
+    </cs:spPr>
+    <cs:defRPr sz="900" kern="1200"/>
+    <cs:bodyPr rot="0" spcFirstLastPara="1" vertOverflow="clip" horzOverflow="clip" vert="horz" wrap="square" lIns="36576" tIns="18288" rIns="36576" bIns="18288" anchor="ctr" anchorCtr="1">
+      <a:spAutoFit/>
+    </cs:bodyPr>
+  </cs:dataLabelCallout>
+  <cs:dataPoint>
+    <cs:lnRef idx="0"/>
+    <cs:fillRef idx="1">
+      <cs:styleClr val="auto"/>
+    </cs:fillRef>
+    <cs:effectRef idx="0"/>
+    <cs:fontRef idx="minor">
+      <a:schemeClr val="tx1"/>
+    </cs:fontRef>
+    <cs:spPr>
+      <a:solidFill>
+        <a:schemeClr val="phClr"/>
+      </a:solidFill>
+    </cs:spPr>
+  </cs:dataPoint>
+  <cs:dataPoint3D>
+    <cs:lnRef idx="0"/>
+    <cs:fillRef idx="1">
+      <cs:styleClr val="auto"/>
+    </cs:fillRef>
+    <cs:effectRef idx="0"/>
+    <cs:fontRef idx="minor">
+      <a:schemeClr val="tx1"/>
+    </cs:fontRef>
+    <cs:spPr>
+      <a:solidFill>
+        <a:schemeClr val="phClr"/>
+      </a:solidFill>
+    </cs:spPr>
+  </cs:dataPoint3D>
+  <cs:dataPointLine>
+    <cs:lnRef idx="0">
+      <cs:styleClr val="auto"/>
+    </cs:lnRef>
+    <cs:fillRef idx="1"/>
+    <cs:effectRef idx="0"/>
+    <cs:fontRef idx="minor">
+      <a:schemeClr val="tx1"/>
+    </cs:fontRef>
+    <cs:spPr>
+      <a:ln w="28575" cap="rnd">
+        <a:solidFill>
+          <a:schemeClr val="phClr"/>
+        </a:solidFill>
+        <a:round/>
+      </a:ln>
+    </cs:spPr>
+  </cs:dataPointLine>
+  <cs:dataPointMarker>
+    <cs:lnRef idx="0">
+      <cs:styleClr val="auto"/>
+    </cs:lnRef>
+    <cs:fillRef idx="1">
+      <cs:styleClr val="auto"/>
+    </cs:fillRef>
+    <cs:effectRef idx="0"/>
+    <cs:fontRef idx="minor">
+      <a:schemeClr val="tx1"/>
+    </cs:fontRef>
+    <cs:spPr>
+      <a:solidFill>
+        <a:schemeClr val="phClr"/>
+      </a:solidFill>
+      <a:ln w="9525">
+        <a:solidFill>
+          <a:schemeClr val="phClr"/>
+        </a:solidFill>
+      </a:ln>
+    </cs:spPr>
+  </cs:dataPointMarker>
+  <cs:dataPointMarkerLayout symbol="circle" size="5"/>
+  <cs:dataPointWireframe>
+    <cs:lnRef idx="0">
+      <cs:styleClr val="auto"/>
+    </cs:lnRef>
+    <cs:fillRef idx="1"/>
+    <cs:effectRef idx="0"/>
+    <cs:fontRef idx="minor">
+      <a:schemeClr val="tx1"/>
+    </cs:fontRef>
+    <cs:spPr>
+      <a:ln w="9525" cap="rnd">
+        <a:solidFill>
+          <a:schemeClr val="phClr"/>
+        </a:solidFill>
+        <a:round/>
+      </a:ln>
+    </cs:spPr>
+  </cs:dataPointWireframe>
+  <cs:dataTable>
+    <cs:lnRef idx="0"/>
+    <cs:fillRef idx="0"/>
+    <cs:effectRef idx="0"/>
+    <cs:fontRef idx="minor">
+      <a:schemeClr val="tx1">
+        <a:lumMod val="65000"/>
+        <a:lumOff val="35000"/>
+      </a:schemeClr>
+    </cs:fontRef>
+    <cs:spPr>
+      <a:noFill/>
+      <a:ln w="9525" cap="flat" cmpd="sng" algn="ctr">
+        <a:solidFill>
+          <a:schemeClr val="tx1">
+            <a:lumMod val="15000"/>
+            <a:lumOff val="85000"/>
+          </a:schemeClr>
+        </a:solidFill>
+        <a:round/>
+      </a:ln>
+    </cs:spPr>
+    <cs:defRPr sz="900" kern="1200"/>
+  </cs:dataTable>
+  <cs:downBar>
+    <cs:lnRef idx="0"/>
+    <cs:fillRef idx="0"/>
+    <cs:effectRef idx="0"/>
+    <cs:fontRef idx="minor">
+      <a:schemeClr val="dk1"/>
+    </cs:fontRef>
+    <cs:spPr>
+      <a:solidFill>
+        <a:schemeClr val="dk1">
+          <a:lumMod val="65000"/>
+          <a:lumOff val="35000"/>
+        </a:schemeClr>
+      </a:solidFill>
+      <a:ln w="9525">
+        <a:solidFill>
+          <a:schemeClr val="tx1">
+            <a:lumMod val="65000"/>
+            <a:lumOff val="35000"/>
+          </a:schemeClr>
+        </a:solidFill>
+      </a:ln>
+    </cs:spPr>
+  </cs:downBar>
+  <cs:dropLine>
+    <cs:lnRef idx="0"/>
+    <cs:fillRef idx="0"/>
+    <cs:effectRef idx="0"/>
+    <cs:fontRef idx="minor">
+      <a:schemeClr val="tx1"/>
+    </cs:fontRef>
+    <cs:spPr>
+      <a:ln w="9525" cap="flat" cmpd="sng" algn="ctr">
+        <a:solidFill>
+          <a:schemeClr val="tx1">
+            <a:lumMod val="35000"/>
+            <a:lumOff val="65000"/>
+          </a:schemeClr>
+        </a:solidFill>
+        <a:round/>
+      </a:ln>
+    </cs:spPr>
+  </cs:dropLine>
+  <cs:errorBar>
+    <cs:lnRef idx="0"/>
+    <cs:fillRef idx="0"/>
+    <cs:effectRef idx="0"/>
+    <cs:fontRef idx="minor">
+      <a:schemeClr val="tx1"/>
+    </cs:fontRef>
+    <cs:spPr>
+      <a:ln w="9525" cap="flat" cmpd="sng" algn="ctr">
+        <a:solidFill>
+          <a:schemeClr val="tx1">
+            <a:lumMod val="65000"/>
+            <a:lumOff val="35000"/>
+          </a:schemeClr>
+        </a:solidFill>
+        <a:round/>
+      </a:ln>
+    </cs:spPr>
+  </cs:errorBar>
+  <cs:floor>
+    <cs:lnRef idx="0"/>
+    <cs:fillRef idx="0"/>
+    <cs:effectRef idx="0"/>
+    <cs:fontRef idx="minor">
+      <a:schemeClr val="tx1"/>
+    </cs:fontRef>
+    <cs:spPr>
+      <a:noFill/>
+      <a:ln>
+        <a:noFill/>
+      </a:ln>
+    </cs:spPr>
+  </cs:floor>
+  <cs:gridlineMajor>
+    <cs:lnRef idx="0"/>
+    <cs:fillRef idx="0"/>
+    <cs:effectRef idx="0"/>
+    <cs:fontRef idx="minor">
+      <a:schemeClr val="tx1"/>
+    </cs:fontRef>
+    <cs:spPr>
+      <a:ln w="9525" cap="flat" cmpd="sng" algn="ctr">
+        <a:solidFill>
+          <a:schemeClr val="tx1">
+            <a:lumMod val="15000"/>
+            <a:lumOff val="85000"/>
+          </a:schemeClr>
+        </a:solidFill>
+        <a:round/>
+      </a:ln>
+    </cs:spPr>
+  </cs:gridlineMajor>
+  <cs:gridlineMinor>
+    <cs:lnRef idx="0"/>
+    <cs:fillRef idx="0"/>
+    <cs:effectRef idx="0"/>
+    <cs:fontRef idx="minor">
+      <a:schemeClr val="tx1"/>
+    </cs:fontRef>
+    <cs:spPr>
+      <a:ln w="9525" cap="flat" cmpd="sng" algn="ctr">
+        <a:solidFill>
+          <a:schemeClr val="tx1">
+            <a:lumMod val="5000"/>
+            <a:lumOff val="95000"/>
+          </a:schemeClr>
+        </a:solidFill>
+        <a:round/>
+      </a:ln>
+    </cs:spPr>
+  </cs:gridlineMinor>
+  <cs:hiLoLine>
+    <cs:lnRef idx="0"/>
+    <cs:fillRef idx="0"/>
+    <cs:effectRef idx="0"/>
+    <cs:fontRef idx="minor">
+      <a:schemeClr val="tx1"/>
+    </cs:fontRef>
+    <cs:spPr>
+      <a:ln w="9525" cap="flat" cmpd="sng" algn="ctr">
+        <a:solidFill>
+          <a:schemeClr val="tx1">
+            <a:lumMod val="75000"/>
+            <a:lumOff val="25000"/>
+          </a:schemeClr>
+        </a:solidFill>
+        <a:round/>
+      </a:ln>
+    </cs:spPr>
+  </cs:hiLoLine>
+  <cs:leaderLine>
+    <cs:lnRef idx="0"/>
+    <cs:fillRef idx="0"/>
+    <cs:effectRef idx="0"/>
+    <cs:fontRef idx="minor">
+      <a:schemeClr val="tx1"/>
+    </cs:fontRef>
+    <cs:spPr>
+      <a:ln w="9525" cap="flat" cmpd="sng" algn="ctr">
+        <a:solidFill>
+          <a:schemeClr val="tx1">
+            <a:lumMod val="35000"/>
+            <a:lumOff val="65000"/>
+          </a:schemeClr>
+        </a:solidFill>
+        <a:round/>
+      </a:ln>
+    </cs:spPr>
+  </cs:leaderLine>
+  <cs:legend>
+    <cs:lnRef idx="0"/>
+    <cs:fillRef idx="0"/>
+    <cs:effectRef idx="0"/>
+    <cs:fontRef idx="minor">
+      <a:schemeClr val="tx1">
+        <a:lumMod val="65000"/>
+        <a:lumOff val="35000"/>
+      </a:schemeClr>
+    </cs:fontRef>
+    <cs:defRPr sz="900" kern="1200"/>
+  </cs:legend>
+  <cs:plotArea mods="allowNoFillOverride allowNoLineOverride">
+    <cs:lnRef idx="0"/>
+    <cs:fillRef idx="0"/>
+    <cs:effectRef idx="0"/>
+    <cs:fontRef idx="minor">
+      <a:schemeClr val="tx1"/>
+    </cs:fontRef>
+  </cs:plotArea>
+  <cs:plotArea3D mods="allowNoFillOverride allowNoLineOverride">
+    <cs:lnRef idx="0"/>
+    <cs:fillRef idx="0"/>
+    <cs:effectRef idx="0"/>
+    <cs:fontRef idx="minor">
+      <a:schemeClr val="tx1"/>
+    </cs:fontRef>
+  </cs:plotArea3D>
+  <cs:seriesAxis>
+    <cs:lnRef idx="0"/>
+    <cs:fillRef idx="0"/>
+    <cs:effectRef idx="0"/>
+    <cs:fontRef idx="minor">
+      <a:schemeClr val="tx1">
+        <a:lumMod val="65000"/>
+        <a:lumOff val="35000"/>
+      </a:schemeClr>
+    </cs:fontRef>
+    <cs:defRPr sz="900" kern="1200"/>
+  </cs:seriesAxis>
+  <cs:seriesLine>
+    <cs:lnRef idx="0"/>
+    <cs:fillRef idx="0"/>
+    <cs:effectRef idx="0"/>
+    <cs:fontRef idx="minor">
+      <a:schemeClr val="tx1"/>
+    </cs:fontRef>
+    <cs:spPr>
+      <a:ln w="9525" cap="flat" cmpd="sng" algn="ctr">
+        <a:solidFill>
+          <a:schemeClr val="tx1">
+            <a:lumMod val="35000"/>
+            <a:lumOff val="65000"/>
+          </a:schemeClr>
+        </a:solidFill>
+        <a:round/>
+      </a:ln>
+    </cs:spPr>
+  </cs:seriesLine>
+  <cs:title>
+    <cs:lnRef idx="0"/>
+    <cs:fillRef idx="0"/>
+    <cs:effectRef idx="0"/>
+    <cs:fontRef idx="minor">
+      <a:schemeClr val="tx1">
+        <a:lumMod val="65000"/>
+        <a:lumOff val="35000"/>
+      </a:schemeClr>
+    </cs:fontRef>
+    <cs:defRPr sz="1400" b="0" kern="1200" spc="0" baseline="0"/>
+  </cs:title>
+  <cs:trendline>
+    <cs:lnRef idx="0">
+      <cs:styleClr val="auto"/>
+    </cs:lnRef>
+    <cs:fillRef idx="0"/>
+    <cs:effectRef idx="0"/>
+    <cs:fontRef idx="minor">
+      <a:schemeClr val="tx1"/>
+    </cs:fontRef>
+    <cs:spPr>
+      <a:ln w="19050" cap="rnd">
+        <a:solidFill>
+          <a:schemeClr val="phClr"/>
+        </a:solidFill>
+        <a:prstDash val="sysDot"/>
+      </a:ln>
+    </cs:spPr>
+  </cs:trendline>
+  <cs:trendlineLabel>
+    <cs:lnRef idx="0"/>
+    <cs:fillRef idx="0"/>
+    <cs:effectRef idx="0"/>
+    <cs:fontRef idx="minor">
+      <a:schemeClr val="tx1">
+        <a:lumMod val="65000"/>
+        <a:lumOff val="35000"/>
+      </a:schemeClr>
+    </cs:fontRef>
+    <cs:defRPr sz="900" kern="1200"/>
+  </cs:trendlineLabel>
+  <cs:upBar>
+    <cs:lnRef idx="0"/>
+    <cs:fillRef idx="0"/>
+    <cs:effectRef idx="0"/>
+    <cs:fontRef idx="minor">
+      <a:schemeClr val="dk1"/>
+    </cs:fontRef>
+    <cs:spPr>
+      <a:solidFill>
+        <a:schemeClr val="lt1"/>
+      </a:solidFill>
+      <a:ln w="9525">
+        <a:solidFill>
+          <a:schemeClr val="tx1">
+            <a:lumMod val="15000"/>
+            <a:lumOff val="85000"/>
+          </a:schemeClr>
+        </a:solidFill>
+      </a:ln>
+    </cs:spPr>
+  </cs:upBar>
+  <cs:valueAxis>
+    <cs:lnRef idx="0"/>
+    <cs:fillRef idx="0"/>
+    <cs:effectRef idx="0"/>
+    <cs:fontRef idx="minor">
+      <a:schemeClr val="tx1">
+        <a:lumMod val="65000"/>
+        <a:lumOff val="35000"/>
+      </a:schemeClr>
+    </cs:fontRef>
+    <cs:defRPr sz="900" kern="1200"/>
+  </cs:valueAxis>
+  <cs:wall>
+    <cs:lnRef idx="0"/>
+    <cs:fillRef idx="0"/>
+    <cs:effectRef idx="0"/>
+    <cs:fontRef idx="minor">
+      <a:schemeClr val="tx1"/>
+    </cs:fontRef>
+    <cs:spPr>
+      <a:noFill/>
+      <a:ln>
+        <a:noFill/>
+      </a:ln>
+    </cs:spPr>
+  </cs:wall>
+</cs:chartStyle>
+</file>
+
+<file path=word/charts/style8.xml><?xml version="1.0" encoding="utf-8"?>
 <cs:chartStyle xmlns:cs="http://schemas.microsoft.com/office/drawing/2012/chartStyle" xmlns:a="http://schemas.openxmlformats.org/drawingml/2006/main" id="227">
   <cs:axisTitle>
     <cs:lnRef idx="0"/>

</xml_diff>